<commit_message>
Random Team Color + Victory/Defeat Screen
</commit_message>
<xml_diff>
--- a/Documentation/ChessWar-GDD.docx
+++ b/Documentation/ChessWar-GDD.docx
@@ -4051,6 +4051,24 @@
                 <w:noProof/>
               </w:rPr>
             </w:pPr>
+            <w:r>
+              <w:rPr>
+                <w:noProof/>
+              </w:rPr>
+              <w:t>When checked switch</w:t>
+            </w:r>
+            <w:r>
+              <w:rPr>
+                <w:noProof/>
+              </w:rPr>
+              <w:t>es</w:t>
+            </w:r>
+            <w:r>
+              <w:rPr>
+                <w:noProof/>
+              </w:rPr>
+              <w:t xml:space="preserve"> places with the closest Rook</w:t>
+            </w:r>
           </w:p>
         </w:tc>
       </w:tr>
@@ -5763,6 +5781,7 @@
     <w:rsid w:val="00251BB4"/>
     <w:rsid w:val="003F7C7C"/>
     <w:rsid w:val="007E6AC8"/>
+    <w:rsid w:val="00877A08"/>
     <w:rsid w:val="00BC1ECB"/>
     <w:rsid w:val="00C97252"/>
     <w:rsid w:val="00D3719A"/>

</xml_diff>

<commit_message>
Fixed promotion, fixed pawn, added sound effects
</commit_message>
<xml_diff>
--- a/Documentation/ChessWar-GDD.docx
+++ b/Documentation/ChessWar-GDD.docx
@@ -1919,6 +1919,181 @@
       </w:r>
     </w:p>
     <w:p>
+      <w:pPr>
+        <w:rPr>
+          <w:b/>
+          <w:bCs/>
+        </w:rPr>
+      </w:pPr>
+      <w:r>
+        <w:rPr>
+          <w:b/>
+          <w:bCs/>
+        </w:rPr>
+        <w:t>Asset List:</w:t>
+      </w:r>
+    </w:p>
+    <w:tbl>
+      <w:tblPr>
+        <w:tblStyle w:val="TableGrid"/>
+        <w:tblW w:w="0" w:type="auto"/>
+        <w:tblLook w:val="04A0" w:firstRow="1" w:lastRow="0" w:firstColumn="1" w:lastColumn="0" w:noHBand="0" w:noVBand="1"/>
+      </w:tblPr>
+      <w:tblGrid>
+        <w:gridCol w:w="2334"/>
+        <w:gridCol w:w="1979"/>
+        <w:gridCol w:w="5037"/>
+      </w:tblGrid>
+      <w:tr>
+        <w:tc>
+          <w:tcPr>
+            <w:tcW w:w="2065" w:type="dxa"/>
+          </w:tcPr>
+          <w:p>
+            <w:pPr>
+              <w:jc w:val="center"/>
+              <w:rPr>
+                <w:b/>
+                <w:bCs/>
+              </w:rPr>
+            </w:pPr>
+            <w:r>
+              <w:rPr>
+                <w:b/>
+                <w:bCs/>
+              </w:rPr>
+              <w:t>Asset Name</w:t>
+            </w:r>
+          </w:p>
+        </w:tc>
+        <w:tc>
+          <w:tcPr>
+            <w:tcW w:w="2248" w:type="dxa"/>
+          </w:tcPr>
+          <w:p>
+            <w:pPr>
+              <w:jc w:val="center"/>
+              <w:rPr>
+                <w:b/>
+                <w:bCs/>
+              </w:rPr>
+            </w:pPr>
+            <w:r>
+              <w:rPr>
+                <w:b/>
+                <w:bCs/>
+              </w:rPr>
+              <w:t>Description</w:t>
+            </w:r>
+          </w:p>
+        </w:tc>
+        <w:tc>
+          <w:tcPr>
+            <w:tcW w:w="5037" w:type="dxa"/>
+          </w:tcPr>
+          <w:p>
+            <w:pPr>
+              <w:jc w:val="center"/>
+              <w:rPr>
+                <w:b/>
+                <w:bCs/>
+              </w:rPr>
+            </w:pPr>
+            <w:r>
+              <w:rPr>
+                <w:b/>
+                <w:bCs/>
+              </w:rPr>
+              <w:t>Original</w:t>
+            </w:r>
+          </w:p>
+        </w:tc>
+      </w:tr>
+      <w:tr>
+        <w:tc>
+          <w:tcPr>
+            <w:tcW w:w="2065" w:type="dxa"/>
+            <w:vAlign w:val="center"/>
+          </w:tcPr>
+          <w:p>
+            <w:r>
+              <w:t>chessPieceMove.wav</w:t>
+            </w:r>
+          </w:p>
+        </w:tc>
+        <w:tc>
+          <w:tcPr>
+            <w:tcW w:w="2248" w:type="dxa"/>
+            <w:vAlign w:val="center"/>
+          </w:tcPr>
+          <w:p>
+            <w:r>
+              <w:t>Sound to play when a chess piece moves or is placed</w:t>
+            </w:r>
+          </w:p>
+        </w:tc>
+        <w:tc>
+          <w:tcPr>
+            <w:tcW w:w="5037" w:type="dxa"/>
+            <w:vAlign w:val="center"/>
+          </w:tcPr>
+          <w:p>
+            <w:hyperlink r:id="rId11" w:history="1">
+              <w:r>
+                <w:rPr>
+                  <w:rStyle w:val="Hyperlink"/>
+                </w:rPr>
+                <w:t>https://freesound.org/people/mh2o/sounds/351518/</w:t>
+              </w:r>
+            </w:hyperlink>
+          </w:p>
+        </w:tc>
+      </w:tr>
+      <w:tr>
+        <w:tc>
+          <w:tcPr>
+            <w:tcW w:w="2065" w:type="dxa"/>
+            <w:vAlign w:val="center"/>
+          </w:tcPr>
+          <w:p>
+            <w:r>
+              <w:t>Your_soul_is_mine.wav</w:t>
+            </w:r>
+          </w:p>
+        </w:tc>
+        <w:tc>
+          <w:tcPr>
+            <w:tcW w:w="2248" w:type="dxa"/>
+            <w:vAlign w:val="center"/>
+          </w:tcPr>
+          <w:p>
+            <w:r>
+              <w:t>Sound to play when a piece is sacrificed</w:t>
+            </w:r>
+          </w:p>
+        </w:tc>
+        <w:tc>
+          <w:tcPr>
+            <w:tcW w:w="5037" w:type="dxa"/>
+            <w:vAlign w:val="center"/>
+          </w:tcPr>
+          <w:p>
+            <w:r>
+              <w:t>Custom made</w:t>
+            </w:r>
+          </w:p>
+        </w:tc>
+      </w:tr>
+    </w:tbl>
+    <w:p>
+      <w:pPr>
+        <w:rPr>
+          <w:b/>
+          <w:bCs/>
+        </w:rPr>
+      </w:pPr>
+    </w:p>
+    <w:p>
       <w:r>
         <w:br w:type="page"/>
       </w:r>
@@ -1961,7 +2136,7 @@
                     </pic:cNvPicPr>
                   </pic:nvPicPr>
                   <pic:blipFill>
-                    <a:blip r:embed="rId11" cstate="print">
+                    <a:blip r:embed="rId12" cstate="print">
                       <a:extLst>
                         <a:ext uri="{28A0092B-C50C-407E-A947-70E740481C1C}">
                           <a14:useLocalDpi xmlns:a14="http://schemas.microsoft.com/office/drawing/2010/main" val="0"/>
@@ -2035,7 +2210,7 @@
                     </pic:cNvPicPr>
                   </pic:nvPicPr>
                   <pic:blipFill>
-                    <a:blip r:embed="rId12" cstate="print">
+                    <a:blip r:embed="rId13" cstate="print">
                       <a:extLst>
                         <a:ext uri="{28A0092B-C50C-407E-A947-70E740481C1C}">
                           <a14:useLocalDpi xmlns:a14="http://schemas.microsoft.com/office/drawing/2010/main" val="0"/>
@@ -2106,7 +2281,7 @@
                     <pic:cNvPicPr/>
                   </pic:nvPicPr>
                   <pic:blipFill>
-                    <a:blip r:embed="rId13"/>
+                    <a:blip r:embed="rId14"/>
                     <a:stretch>
                       <a:fillRect/>
                     </a:stretch>
@@ -2292,57 +2467,6 @@
                   <wp:extent cx="457200" cy="457200"/>
                   <wp:effectExtent l="0" t="0" r="0" b="0"/>
                   <wp:docPr id="1" name="Picture 1"/>
-                  <wp:cNvGraphicFramePr>
-                    <a:graphicFrameLocks xmlns:a="http://schemas.openxmlformats.org/drawingml/2006/main" noChangeAspect="1"/>
-                  </wp:cNvGraphicFramePr>
-                  <a:graphic xmlns:a="http://schemas.openxmlformats.org/drawingml/2006/main">
-                    <a:graphicData uri="http://schemas.openxmlformats.org/drawingml/2006/picture">
-                      <pic:pic xmlns:pic="http://schemas.openxmlformats.org/drawingml/2006/picture">
-                        <pic:nvPicPr>
-                          <pic:cNvPr id="1" name=""/>
-                          <pic:cNvPicPr/>
-                        </pic:nvPicPr>
-                        <pic:blipFill>
-                          <a:blip r:embed="rId14"/>
-                          <a:stretch>
-                            <a:fillRect/>
-                          </a:stretch>
-                        </pic:blipFill>
-                        <pic:spPr>
-                          <a:xfrm>
-                            <a:off x="0" y="0"/>
-                            <a:ext cx="457200" cy="457200"/>
-                          </a:xfrm>
-                          <a:prstGeom prst="rect">
-                            <a:avLst/>
-                          </a:prstGeom>
-                        </pic:spPr>
-                      </pic:pic>
-                    </a:graphicData>
-                  </a:graphic>
-                </wp:inline>
-              </w:drawing>
-            </w:r>
-          </w:p>
-        </w:tc>
-        <w:tc>
-          <w:tcPr>
-            <w:tcW w:w="1898" w:type="dxa"/>
-            <w:vAlign w:val="center"/>
-          </w:tcPr>
-          <w:p>
-            <w:pPr>
-              <w:jc w:val="center"/>
-            </w:pPr>
-            <w:r>
-              <w:rPr>
-                <w:noProof/>
-              </w:rPr>
-              <w:drawing>
-                <wp:inline distT="0" distB="0" distL="0" distR="0" wp14:anchorId="243283E6" wp14:editId="40FADB5B">
-                  <wp:extent cx="457200" cy="457200"/>
-                  <wp:effectExtent l="0" t="0" r="0" b="0"/>
-                  <wp:docPr id="12" name="Picture 12"/>
                   <wp:cNvGraphicFramePr>
                     <a:graphicFrameLocks xmlns:a="http://schemas.openxmlformats.org/drawingml/2006/main" noChangeAspect="1"/>
                   </wp:cNvGraphicFramePr>
@@ -2378,65 +2502,22 @@
         </w:tc>
         <w:tc>
           <w:tcPr>
-            <w:tcW w:w="1662" w:type="dxa"/>
-          </w:tcPr>
-          <w:p>
-            <w:pPr>
-              <w:jc w:val="center"/>
-              <w:rPr>
-                <w:noProof/>
-              </w:rPr>
-            </w:pPr>
-          </w:p>
-        </w:tc>
-      </w:tr>
-      <w:tr>
-        <w:trPr>
-          <w:jc w:val="center"/>
-        </w:trPr>
-        <w:tc>
-          <w:tcPr>
-            <w:tcW w:w="1859" w:type="dxa"/>
+            <w:tcW w:w="1898" w:type="dxa"/>
             <w:vAlign w:val="center"/>
           </w:tcPr>
           <w:p>
             <w:pPr>
               <w:jc w:val="center"/>
             </w:pPr>
-          </w:p>
-        </w:tc>
-        <w:tc>
-          <w:tcPr>
-            <w:tcW w:w="2002" w:type="dxa"/>
-            <w:vAlign w:val="center"/>
-          </w:tcPr>
-          <w:p>
-            <w:pPr>
-              <w:jc w:val="center"/>
-            </w:pPr>
-            <w:r>
-              <w:t>3</w:t>
-            </w:r>
-          </w:p>
-        </w:tc>
-        <w:tc>
-          <w:tcPr>
-            <w:tcW w:w="1929" w:type="dxa"/>
-            <w:vAlign w:val="center"/>
-          </w:tcPr>
-          <w:p>
-            <w:pPr>
-              <w:jc w:val="center"/>
-            </w:pPr>
             <w:r>
               <w:rPr>
                 <w:noProof/>
               </w:rPr>
               <w:drawing>
-                <wp:inline distT="0" distB="0" distL="0" distR="0" wp14:anchorId="7D7CFB32" wp14:editId="3EBDAFD7">
+                <wp:inline distT="0" distB="0" distL="0" distR="0" wp14:anchorId="243283E6" wp14:editId="40FADB5B">
                   <wp:extent cx="457200" cy="457200"/>
                   <wp:effectExtent l="0" t="0" r="0" b="0"/>
-                  <wp:docPr id="23" name="Picture 23"/>
+                  <wp:docPr id="12" name="Picture 12"/>
                   <wp:cNvGraphicFramePr>
                     <a:graphicFrameLocks xmlns:a="http://schemas.openxmlformats.org/drawingml/2006/main" noChangeAspect="1"/>
                   </wp:cNvGraphicFramePr>
@@ -2472,22 +2553,65 @@
         </w:tc>
         <w:tc>
           <w:tcPr>
-            <w:tcW w:w="1898" w:type="dxa"/>
+            <w:tcW w:w="1662" w:type="dxa"/>
+          </w:tcPr>
+          <w:p>
+            <w:pPr>
+              <w:jc w:val="center"/>
+              <w:rPr>
+                <w:noProof/>
+              </w:rPr>
+            </w:pPr>
+          </w:p>
+        </w:tc>
+      </w:tr>
+      <w:tr>
+        <w:trPr>
+          <w:jc w:val="center"/>
+        </w:trPr>
+        <w:tc>
+          <w:tcPr>
+            <w:tcW w:w="1859" w:type="dxa"/>
             <w:vAlign w:val="center"/>
           </w:tcPr>
           <w:p>
             <w:pPr>
               <w:jc w:val="center"/>
             </w:pPr>
+          </w:p>
+        </w:tc>
+        <w:tc>
+          <w:tcPr>
+            <w:tcW w:w="2002" w:type="dxa"/>
+            <w:vAlign w:val="center"/>
+          </w:tcPr>
+          <w:p>
+            <w:pPr>
+              <w:jc w:val="center"/>
+            </w:pPr>
+            <w:r>
+              <w:t>3</w:t>
+            </w:r>
+          </w:p>
+        </w:tc>
+        <w:tc>
+          <w:tcPr>
+            <w:tcW w:w="1929" w:type="dxa"/>
+            <w:vAlign w:val="center"/>
+          </w:tcPr>
+          <w:p>
+            <w:pPr>
+              <w:jc w:val="center"/>
+            </w:pPr>
             <w:r>
               <w:rPr>
                 <w:noProof/>
               </w:rPr>
               <w:drawing>
-                <wp:inline distT="0" distB="0" distL="0" distR="0" wp14:anchorId="24895871" wp14:editId="4412A58B">
+                <wp:inline distT="0" distB="0" distL="0" distR="0" wp14:anchorId="7D7CFB32" wp14:editId="3EBDAFD7">
                   <wp:extent cx="457200" cy="457200"/>
                   <wp:effectExtent l="0" t="0" r="0" b="0"/>
-                  <wp:docPr id="29" name="Picture 29"/>
+                  <wp:docPr id="23" name="Picture 23"/>
                   <wp:cNvGraphicFramePr>
                     <a:graphicFrameLocks xmlns:a="http://schemas.openxmlformats.org/drawingml/2006/main" noChangeAspect="1"/>
                   </wp:cNvGraphicFramePr>
@@ -2523,31 +2647,7 @@
         </w:tc>
         <w:tc>
           <w:tcPr>
-            <w:tcW w:w="1662" w:type="dxa"/>
-          </w:tcPr>
-          <w:p>
-            <w:pPr>
-              <w:jc w:val="center"/>
-              <w:rPr>
-                <w:noProof/>
-              </w:rPr>
-            </w:pPr>
-            <w:r>
-              <w:rPr>
-                <w:noProof/>
-              </w:rPr>
-              <w:t>Move 1 in all directions</w:t>
-            </w:r>
-          </w:p>
-        </w:tc>
-      </w:tr>
-      <w:tr>
-        <w:trPr>
-          <w:jc w:val="center"/>
-        </w:trPr>
-        <w:tc>
-          <w:tcPr>
-            <w:tcW w:w="1859" w:type="dxa"/>
+            <w:tcW w:w="1898" w:type="dxa"/>
             <w:vAlign w:val="center"/>
           </w:tcPr>
           <w:p>
@@ -2555,42 +2655,14 @@
               <w:jc w:val="center"/>
             </w:pPr>
             <w:r>
-              <w:t>Rook</w:t>
-            </w:r>
-          </w:p>
-        </w:tc>
-        <w:tc>
-          <w:tcPr>
-            <w:tcW w:w="2002" w:type="dxa"/>
-            <w:vAlign w:val="center"/>
-          </w:tcPr>
-          <w:p>
-            <w:pPr>
-              <w:jc w:val="center"/>
-            </w:pPr>
-            <w:r>
-              <w:t>4</w:t>
-            </w:r>
-          </w:p>
-        </w:tc>
-        <w:tc>
-          <w:tcPr>
-            <w:tcW w:w="1929" w:type="dxa"/>
-            <w:vAlign w:val="center"/>
-          </w:tcPr>
-          <w:p>
-            <w:pPr>
-              <w:jc w:val="center"/>
-            </w:pPr>
-            <w:r>
               <w:rPr>
                 <w:noProof/>
               </w:rPr>
               <w:drawing>
-                <wp:inline distT="0" distB="0" distL="0" distR="0" wp14:anchorId="675680A5" wp14:editId="7C921952">
-                  <wp:extent cx="457200" cy="447675"/>
-                  <wp:effectExtent l="0" t="0" r="0" b="9525"/>
-                  <wp:docPr id="6" name="Picture 6"/>
+                <wp:inline distT="0" distB="0" distL="0" distR="0" wp14:anchorId="24895871" wp14:editId="4412A58B">
+                  <wp:extent cx="457200" cy="457200"/>
+                  <wp:effectExtent l="0" t="0" r="0" b="0"/>
+                  <wp:docPr id="29" name="Picture 29"/>
                   <wp:cNvGraphicFramePr>
                     <a:graphicFrameLocks xmlns:a="http://schemas.openxmlformats.org/drawingml/2006/main" noChangeAspect="1"/>
                   </wp:cNvGraphicFramePr>
@@ -2610,7 +2682,7 @@
                         <pic:spPr>
                           <a:xfrm>
                             <a:off x="0" y="0"/>
-                            <a:ext cx="457200" cy="447675"/>
+                            <a:ext cx="457200" cy="457200"/>
                           </a:xfrm>
                           <a:prstGeom prst="rect">
                             <a:avLst/>
@@ -2626,7 +2698,31 @@
         </w:tc>
         <w:tc>
           <w:tcPr>
-            <w:tcW w:w="1898" w:type="dxa"/>
+            <w:tcW w:w="1662" w:type="dxa"/>
+          </w:tcPr>
+          <w:p>
+            <w:pPr>
+              <w:jc w:val="center"/>
+              <w:rPr>
+                <w:noProof/>
+              </w:rPr>
+            </w:pPr>
+            <w:r>
+              <w:rPr>
+                <w:noProof/>
+              </w:rPr>
+              <w:t>Move 1 in all directions</w:t>
+            </w:r>
+          </w:p>
+        </w:tc>
+      </w:tr>
+      <w:tr>
+        <w:trPr>
+          <w:jc w:val="center"/>
+        </w:trPr>
+        <w:tc>
+          <w:tcPr>
+            <w:tcW w:w="1859" w:type="dxa"/>
             <w:vAlign w:val="center"/>
           </w:tcPr>
           <w:p>
@@ -2634,14 +2730,42 @@
               <w:jc w:val="center"/>
             </w:pPr>
             <w:r>
+              <w:t>Rook</w:t>
+            </w:r>
+          </w:p>
+        </w:tc>
+        <w:tc>
+          <w:tcPr>
+            <w:tcW w:w="2002" w:type="dxa"/>
+            <w:vAlign w:val="center"/>
+          </w:tcPr>
+          <w:p>
+            <w:pPr>
+              <w:jc w:val="center"/>
+            </w:pPr>
+            <w:r>
+              <w:t>4</w:t>
+            </w:r>
+          </w:p>
+        </w:tc>
+        <w:tc>
+          <w:tcPr>
+            <w:tcW w:w="1929" w:type="dxa"/>
+            <w:vAlign w:val="center"/>
+          </w:tcPr>
+          <w:p>
+            <w:pPr>
+              <w:jc w:val="center"/>
+            </w:pPr>
+            <w:r>
               <w:rPr>
                 <w:noProof/>
               </w:rPr>
               <w:drawing>
-                <wp:inline distT="0" distB="0" distL="0" distR="0" wp14:anchorId="30B0822D" wp14:editId="7E7EB689">
-                  <wp:extent cx="457200" cy="457200"/>
-                  <wp:effectExtent l="0" t="0" r="0" b="0"/>
-                  <wp:docPr id="13" name="Picture 13"/>
+                <wp:inline distT="0" distB="0" distL="0" distR="0" wp14:anchorId="675680A5" wp14:editId="7C921952">
+                  <wp:extent cx="457200" cy="447675"/>
+                  <wp:effectExtent l="0" t="0" r="0" b="9525"/>
+                  <wp:docPr id="6" name="Picture 6"/>
                   <wp:cNvGraphicFramePr>
                     <a:graphicFrameLocks xmlns:a="http://schemas.openxmlformats.org/drawingml/2006/main" noChangeAspect="1"/>
                   </wp:cNvGraphicFramePr>
@@ -2661,7 +2785,7 @@
                         <pic:spPr>
                           <a:xfrm>
                             <a:off x="0" y="0"/>
-                            <a:ext cx="457200" cy="457200"/>
+                            <a:ext cx="457200" cy="447675"/>
                           </a:xfrm>
                           <a:prstGeom prst="rect">
                             <a:avLst/>
@@ -2677,65 +2801,22 @@
         </w:tc>
         <w:tc>
           <w:tcPr>
-            <w:tcW w:w="1662" w:type="dxa"/>
-          </w:tcPr>
-          <w:p>
-            <w:pPr>
-              <w:jc w:val="center"/>
-              <w:rPr>
-                <w:noProof/>
-              </w:rPr>
-            </w:pPr>
-          </w:p>
-        </w:tc>
-      </w:tr>
-      <w:tr>
-        <w:trPr>
-          <w:jc w:val="center"/>
-        </w:trPr>
-        <w:tc>
-          <w:tcPr>
-            <w:tcW w:w="1859" w:type="dxa"/>
+            <w:tcW w:w="1898" w:type="dxa"/>
             <w:vAlign w:val="center"/>
           </w:tcPr>
           <w:p>
             <w:pPr>
               <w:jc w:val="center"/>
             </w:pPr>
-          </w:p>
-        </w:tc>
-        <w:tc>
-          <w:tcPr>
-            <w:tcW w:w="2002" w:type="dxa"/>
-            <w:vAlign w:val="center"/>
-          </w:tcPr>
-          <w:p>
-            <w:pPr>
-              <w:jc w:val="center"/>
-            </w:pPr>
-            <w:r>
-              <w:t>6</w:t>
-            </w:r>
-          </w:p>
-        </w:tc>
-        <w:tc>
-          <w:tcPr>
-            <w:tcW w:w="1929" w:type="dxa"/>
-            <w:vAlign w:val="center"/>
-          </w:tcPr>
-          <w:p>
-            <w:pPr>
-              <w:jc w:val="center"/>
-            </w:pPr>
             <w:r>
               <w:rPr>
                 <w:noProof/>
               </w:rPr>
               <w:drawing>
-                <wp:inline distT="0" distB="0" distL="0" distR="0" wp14:anchorId="330DC5F6" wp14:editId="32703507">
+                <wp:inline distT="0" distB="0" distL="0" distR="0" wp14:anchorId="30B0822D" wp14:editId="7E7EB689">
                   <wp:extent cx="457200" cy="457200"/>
                   <wp:effectExtent l="0" t="0" r="0" b="0"/>
-                  <wp:docPr id="24" name="Picture 24"/>
+                  <wp:docPr id="13" name="Picture 13"/>
                   <wp:cNvGraphicFramePr>
                     <a:graphicFrameLocks xmlns:a="http://schemas.openxmlformats.org/drawingml/2006/main" noChangeAspect="1"/>
                   </wp:cNvGraphicFramePr>
@@ -2771,22 +2852,65 @@
         </w:tc>
         <w:tc>
           <w:tcPr>
-            <w:tcW w:w="1898" w:type="dxa"/>
+            <w:tcW w:w="1662" w:type="dxa"/>
+          </w:tcPr>
+          <w:p>
+            <w:pPr>
+              <w:jc w:val="center"/>
+              <w:rPr>
+                <w:noProof/>
+              </w:rPr>
+            </w:pPr>
+          </w:p>
+        </w:tc>
+      </w:tr>
+      <w:tr>
+        <w:trPr>
+          <w:jc w:val="center"/>
+        </w:trPr>
+        <w:tc>
+          <w:tcPr>
+            <w:tcW w:w="1859" w:type="dxa"/>
             <w:vAlign w:val="center"/>
           </w:tcPr>
           <w:p>
             <w:pPr>
               <w:jc w:val="center"/>
             </w:pPr>
+          </w:p>
+        </w:tc>
+        <w:tc>
+          <w:tcPr>
+            <w:tcW w:w="2002" w:type="dxa"/>
+            <w:vAlign w:val="center"/>
+          </w:tcPr>
+          <w:p>
+            <w:pPr>
+              <w:jc w:val="center"/>
+            </w:pPr>
+            <w:r>
+              <w:t>6</w:t>
+            </w:r>
+          </w:p>
+        </w:tc>
+        <w:tc>
+          <w:tcPr>
+            <w:tcW w:w="1929" w:type="dxa"/>
+            <w:vAlign w:val="center"/>
+          </w:tcPr>
+          <w:p>
+            <w:pPr>
+              <w:jc w:val="center"/>
+            </w:pPr>
             <w:r>
               <w:rPr>
                 <w:noProof/>
               </w:rPr>
               <w:drawing>
-                <wp:inline distT="0" distB="0" distL="0" distR="0" wp14:anchorId="7F66CFAE" wp14:editId="263A3A5A">
+                <wp:inline distT="0" distB="0" distL="0" distR="0" wp14:anchorId="330DC5F6" wp14:editId="32703507">
                   <wp:extent cx="457200" cy="457200"/>
                   <wp:effectExtent l="0" t="0" r="0" b="0"/>
-                  <wp:docPr id="30" name="Picture 30"/>
+                  <wp:docPr id="24" name="Picture 24"/>
                   <wp:cNvGraphicFramePr>
                     <a:graphicFrameLocks xmlns:a="http://schemas.openxmlformats.org/drawingml/2006/main" noChangeAspect="1"/>
                   </wp:cNvGraphicFramePr>
@@ -2822,31 +2946,7 @@
         </w:tc>
         <w:tc>
           <w:tcPr>
-            <w:tcW w:w="1662" w:type="dxa"/>
-          </w:tcPr>
-          <w:p>
-            <w:pPr>
-              <w:jc w:val="center"/>
-              <w:rPr>
-                <w:noProof/>
-              </w:rPr>
-            </w:pPr>
-            <w:r>
-              <w:rPr>
-                <w:noProof/>
-              </w:rPr>
-              <w:t>Can move over pieces of same color</w:t>
-            </w:r>
-          </w:p>
-        </w:tc>
-      </w:tr>
-      <w:tr>
-        <w:trPr>
-          <w:jc w:val="center"/>
-        </w:trPr>
-        <w:tc>
-          <w:tcPr>
-            <w:tcW w:w="1859" w:type="dxa"/>
+            <w:tcW w:w="1898" w:type="dxa"/>
             <w:vAlign w:val="center"/>
           </w:tcPr>
           <w:p>
@@ -2854,42 +2954,14 @@
               <w:jc w:val="center"/>
             </w:pPr>
             <w:r>
-              <w:t>Knight</w:t>
-            </w:r>
-          </w:p>
-        </w:tc>
-        <w:tc>
-          <w:tcPr>
-            <w:tcW w:w="2002" w:type="dxa"/>
-            <w:vAlign w:val="center"/>
-          </w:tcPr>
-          <w:p>
-            <w:pPr>
-              <w:jc w:val="center"/>
-            </w:pPr>
-            <w:r>
-              <w:t>6</w:t>
-            </w:r>
-          </w:p>
-        </w:tc>
-        <w:tc>
-          <w:tcPr>
-            <w:tcW w:w="1929" w:type="dxa"/>
-            <w:vAlign w:val="center"/>
-          </w:tcPr>
-          <w:p>
-            <w:pPr>
-              <w:jc w:val="center"/>
-            </w:pPr>
-            <w:r>
               <w:rPr>
                 <w:noProof/>
               </w:rPr>
               <w:drawing>
-                <wp:inline distT="0" distB="0" distL="0" distR="0" wp14:anchorId="734E27A5" wp14:editId="1853EA17">
+                <wp:inline distT="0" distB="0" distL="0" distR="0" wp14:anchorId="7F66CFAE" wp14:editId="263A3A5A">
                   <wp:extent cx="457200" cy="457200"/>
                   <wp:effectExtent l="0" t="0" r="0" b="0"/>
-                  <wp:docPr id="7" name="Picture 7"/>
+                  <wp:docPr id="30" name="Picture 30"/>
                   <wp:cNvGraphicFramePr>
                     <a:graphicFrameLocks xmlns:a="http://schemas.openxmlformats.org/drawingml/2006/main" noChangeAspect="1"/>
                   </wp:cNvGraphicFramePr>
@@ -2925,7 +2997,31 @@
         </w:tc>
         <w:tc>
           <w:tcPr>
-            <w:tcW w:w="1898" w:type="dxa"/>
+            <w:tcW w:w="1662" w:type="dxa"/>
+          </w:tcPr>
+          <w:p>
+            <w:pPr>
+              <w:jc w:val="center"/>
+              <w:rPr>
+                <w:noProof/>
+              </w:rPr>
+            </w:pPr>
+            <w:r>
+              <w:rPr>
+                <w:noProof/>
+              </w:rPr>
+              <w:t>Can move over pieces of same color</w:t>
+            </w:r>
+          </w:p>
+        </w:tc>
+      </w:tr>
+      <w:tr>
+        <w:trPr>
+          <w:jc w:val="center"/>
+        </w:trPr>
+        <w:tc>
+          <w:tcPr>
+            <w:tcW w:w="1859" w:type="dxa"/>
             <w:vAlign w:val="center"/>
           </w:tcPr>
           <w:p>
@@ -2933,14 +3029,42 @@
               <w:jc w:val="center"/>
             </w:pPr>
             <w:r>
+              <w:t>Knight</w:t>
+            </w:r>
+          </w:p>
+        </w:tc>
+        <w:tc>
+          <w:tcPr>
+            <w:tcW w:w="2002" w:type="dxa"/>
+            <w:vAlign w:val="center"/>
+          </w:tcPr>
+          <w:p>
+            <w:pPr>
+              <w:jc w:val="center"/>
+            </w:pPr>
+            <w:r>
+              <w:t>6</w:t>
+            </w:r>
+          </w:p>
+        </w:tc>
+        <w:tc>
+          <w:tcPr>
+            <w:tcW w:w="1929" w:type="dxa"/>
+            <w:vAlign w:val="center"/>
+          </w:tcPr>
+          <w:p>
+            <w:pPr>
+              <w:jc w:val="center"/>
+            </w:pPr>
+            <w:r>
               <w:rPr>
                 <w:noProof/>
               </w:rPr>
               <w:drawing>
-                <wp:inline distT="0" distB="0" distL="0" distR="0" wp14:anchorId="3D02F95E" wp14:editId="3625679C">
+                <wp:inline distT="0" distB="0" distL="0" distR="0" wp14:anchorId="734E27A5" wp14:editId="1853EA17">
                   <wp:extent cx="457200" cy="457200"/>
                   <wp:effectExtent l="0" t="0" r="0" b="0"/>
-                  <wp:docPr id="14" name="Picture 14"/>
+                  <wp:docPr id="7" name="Picture 7"/>
                   <wp:cNvGraphicFramePr>
                     <a:graphicFrameLocks xmlns:a="http://schemas.openxmlformats.org/drawingml/2006/main" noChangeAspect="1"/>
                   </wp:cNvGraphicFramePr>
@@ -2976,65 +3100,22 @@
         </w:tc>
         <w:tc>
           <w:tcPr>
-            <w:tcW w:w="1662" w:type="dxa"/>
-          </w:tcPr>
-          <w:p>
-            <w:pPr>
-              <w:jc w:val="center"/>
-              <w:rPr>
-                <w:noProof/>
-              </w:rPr>
-            </w:pPr>
-          </w:p>
-        </w:tc>
-      </w:tr>
-      <w:tr>
-        <w:trPr>
-          <w:jc w:val="center"/>
-        </w:trPr>
-        <w:tc>
-          <w:tcPr>
-            <w:tcW w:w="1859" w:type="dxa"/>
+            <w:tcW w:w="1898" w:type="dxa"/>
             <w:vAlign w:val="center"/>
           </w:tcPr>
           <w:p>
             <w:pPr>
               <w:jc w:val="center"/>
             </w:pPr>
-          </w:p>
-        </w:tc>
-        <w:tc>
-          <w:tcPr>
-            <w:tcW w:w="2002" w:type="dxa"/>
-            <w:vAlign w:val="center"/>
-          </w:tcPr>
-          <w:p>
-            <w:pPr>
-              <w:jc w:val="center"/>
-            </w:pPr>
-            <w:r>
-              <w:t>9</w:t>
-            </w:r>
-          </w:p>
-        </w:tc>
-        <w:tc>
-          <w:tcPr>
-            <w:tcW w:w="1929" w:type="dxa"/>
-            <w:vAlign w:val="center"/>
-          </w:tcPr>
-          <w:p>
-            <w:pPr>
-              <w:jc w:val="center"/>
-            </w:pPr>
             <w:r>
               <w:rPr>
                 <w:noProof/>
               </w:rPr>
               <w:drawing>
-                <wp:inline distT="0" distB="0" distL="0" distR="0" wp14:anchorId="15A1CD72" wp14:editId="7B5350B9">
+                <wp:inline distT="0" distB="0" distL="0" distR="0" wp14:anchorId="3D02F95E" wp14:editId="3625679C">
                   <wp:extent cx="457200" cy="457200"/>
                   <wp:effectExtent l="0" t="0" r="0" b="0"/>
-                  <wp:docPr id="26" name="Picture 26"/>
+                  <wp:docPr id="14" name="Picture 14"/>
                   <wp:cNvGraphicFramePr>
                     <a:graphicFrameLocks xmlns:a="http://schemas.openxmlformats.org/drawingml/2006/main" noChangeAspect="1"/>
                   </wp:cNvGraphicFramePr>
@@ -3070,22 +3151,65 @@
         </w:tc>
         <w:tc>
           <w:tcPr>
-            <w:tcW w:w="1898" w:type="dxa"/>
+            <w:tcW w:w="1662" w:type="dxa"/>
+          </w:tcPr>
+          <w:p>
+            <w:pPr>
+              <w:jc w:val="center"/>
+              <w:rPr>
+                <w:noProof/>
+              </w:rPr>
+            </w:pPr>
+          </w:p>
+        </w:tc>
+      </w:tr>
+      <w:tr>
+        <w:trPr>
+          <w:jc w:val="center"/>
+        </w:trPr>
+        <w:tc>
+          <w:tcPr>
+            <w:tcW w:w="1859" w:type="dxa"/>
             <w:vAlign w:val="center"/>
           </w:tcPr>
           <w:p>
             <w:pPr>
               <w:jc w:val="center"/>
             </w:pPr>
+          </w:p>
+        </w:tc>
+        <w:tc>
+          <w:tcPr>
+            <w:tcW w:w="2002" w:type="dxa"/>
+            <w:vAlign w:val="center"/>
+          </w:tcPr>
+          <w:p>
+            <w:pPr>
+              <w:jc w:val="center"/>
+            </w:pPr>
+            <w:r>
+              <w:t>9</w:t>
+            </w:r>
+          </w:p>
+        </w:tc>
+        <w:tc>
+          <w:tcPr>
+            <w:tcW w:w="1929" w:type="dxa"/>
+            <w:vAlign w:val="center"/>
+          </w:tcPr>
+          <w:p>
+            <w:pPr>
+              <w:jc w:val="center"/>
+            </w:pPr>
             <w:r>
               <w:rPr>
                 <w:noProof/>
               </w:rPr>
               <w:drawing>
-                <wp:inline distT="0" distB="0" distL="0" distR="0" wp14:anchorId="05F0B95D" wp14:editId="7F03D32A">
-                  <wp:extent cx="457200" cy="466725"/>
-                  <wp:effectExtent l="0" t="0" r="0" b="9525"/>
-                  <wp:docPr id="31" name="Picture 31"/>
+                <wp:inline distT="0" distB="0" distL="0" distR="0" wp14:anchorId="15A1CD72" wp14:editId="7B5350B9">
+                  <wp:extent cx="457200" cy="457200"/>
+                  <wp:effectExtent l="0" t="0" r="0" b="0"/>
+                  <wp:docPr id="26" name="Picture 26"/>
                   <wp:cNvGraphicFramePr>
                     <a:graphicFrameLocks xmlns:a="http://schemas.openxmlformats.org/drawingml/2006/main" noChangeAspect="1"/>
                   </wp:cNvGraphicFramePr>
@@ -3105,7 +3229,7 @@
                         <pic:spPr>
                           <a:xfrm>
                             <a:off x="0" y="0"/>
-                            <a:ext cx="457200" cy="466725"/>
+                            <a:ext cx="457200" cy="457200"/>
                           </a:xfrm>
                           <a:prstGeom prst="rect">
                             <a:avLst/>
@@ -3121,43 +3245,7 @@
         </w:tc>
         <w:tc>
           <w:tcPr>
-            <w:tcW w:w="1662" w:type="dxa"/>
-          </w:tcPr>
-          <w:p>
-            <w:pPr>
-              <w:jc w:val="center"/>
-              <w:rPr>
-                <w:noProof/>
-              </w:rPr>
-            </w:pPr>
-            <w:r>
-              <w:rPr>
-                <w:noProof/>
-              </w:rPr>
-              <w:t xml:space="preserve">Can move </w:t>
-            </w:r>
-            <w:r>
-              <w:rPr>
-                <w:noProof/>
-              </w:rPr>
-              <w:t>vertically</w:t>
-            </w:r>
-            <w:r>
-              <w:rPr>
-                <w:noProof/>
-              </w:rPr>
-              <w:t xml:space="preserve"> 1 space</w:t>
-            </w:r>
-          </w:p>
-        </w:tc>
-      </w:tr>
-      <w:tr>
-        <w:trPr>
-          <w:jc w:val="center"/>
-        </w:trPr>
-        <w:tc>
-          <w:tcPr>
-            <w:tcW w:w="1859" w:type="dxa"/>
+            <w:tcW w:w="1898" w:type="dxa"/>
             <w:vAlign w:val="center"/>
           </w:tcPr>
           <w:p>
@@ -3165,42 +3253,14 @@
               <w:jc w:val="center"/>
             </w:pPr>
             <w:r>
-              <w:t>Bishop</w:t>
-            </w:r>
-          </w:p>
-        </w:tc>
-        <w:tc>
-          <w:tcPr>
-            <w:tcW w:w="2002" w:type="dxa"/>
-            <w:vAlign w:val="center"/>
-          </w:tcPr>
-          <w:p>
-            <w:pPr>
-              <w:jc w:val="center"/>
-            </w:pPr>
-            <w:r>
-              <w:t>5</w:t>
-            </w:r>
-          </w:p>
-        </w:tc>
-        <w:tc>
-          <w:tcPr>
-            <w:tcW w:w="1929" w:type="dxa"/>
-            <w:vAlign w:val="center"/>
-          </w:tcPr>
-          <w:p>
-            <w:pPr>
-              <w:jc w:val="center"/>
-            </w:pPr>
-            <w:r>
               <w:rPr>
                 <w:noProof/>
               </w:rPr>
               <w:drawing>
-                <wp:inline distT="0" distB="0" distL="0" distR="0" wp14:anchorId="2DC651E6" wp14:editId="2C40B448">
-                  <wp:extent cx="457200" cy="457200"/>
-                  <wp:effectExtent l="0" t="0" r="0" b="0"/>
-                  <wp:docPr id="19" name="Picture 19"/>
+                <wp:inline distT="0" distB="0" distL="0" distR="0" wp14:anchorId="05F0B95D" wp14:editId="7F03D32A">
+                  <wp:extent cx="457200" cy="466725"/>
+                  <wp:effectExtent l="0" t="0" r="0" b="9525"/>
+                  <wp:docPr id="31" name="Picture 31"/>
                   <wp:cNvGraphicFramePr>
                     <a:graphicFrameLocks xmlns:a="http://schemas.openxmlformats.org/drawingml/2006/main" noChangeAspect="1"/>
                   </wp:cNvGraphicFramePr>
@@ -3220,7 +3280,7 @@
                         <pic:spPr>
                           <a:xfrm>
                             <a:off x="0" y="0"/>
-                            <a:ext cx="457200" cy="457200"/>
+                            <a:ext cx="457200" cy="466725"/>
                           </a:xfrm>
                           <a:prstGeom prst="rect">
                             <a:avLst/>
@@ -3236,7 +3296,43 @@
         </w:tc>
         <w:tc>
           <w:tcPr>
-            <w:tcW w:w="1898" w:type="dxa"/>
+            <w:tcW w:w="1662" w:type="dxa"/>
+          </w:tcPr>
+          <w:p>
+            <w:pPr>
+              <w:jc w:val="center"/>
+              <w:rPr>
+                <w:noProof/>
+              </w:rPr>
+            </w:pPr>
+            <w:r>
+              <w:rPr>
+                <w:noProof/>
+              </w:rPr>
+              <w:t xml:space="preserve">Can move </w:t>
+            </w:r>
+            <w:r>
+              <w:rPr>
+                <w:noProof/>
+              </w:rPr>
+              <w:t>vertically</w:t>
+            </w:r>
+            <w:r>
+              <w:rPr>
+                <w:noProof/>
+              </w:rPr>
+              <w:t xml:space="preserve"> 1 space</w:t>
+            </w:r>
+          </w:p>
+        </w:tc>
+      </w:tr>
+      <w:tr>
+        <w:trPr>
+          <w:jc w:val="center"/>
+        </w:trPr>
+        <w:tc>
+          <w:tcPr>
+            <w:tcW w:w="1859" w:type="dxa"/>
             <w:vAlign w:val="center"/>
           </w:tcPr>
           <w:p>
@@ -3244,14 +3340,42 @@
               <w:jc w:val="center"/>
             </w:pPr>
             <w:r>
+              <w:t>Bishop</w:t>
+            </w:r>
+          </w:p>
+        </w:tc>
+        <w:tc>
+          <w:tcPr>
+            <w:tcW w:w="2002" w:type="dxa"/>
+            <w:vAlign w:val="center"/>
+          </w:tcPr>
+          <w:p>
+            <w:pPr>
+              <w:jc w:val="center"/>
+            </w:pPr>
+            <w:r>
+              <w:t>5</w:t>
+            </w:r>
+          </w:p>
+        </w:tc>
+        <w:tc>
+          <w:tcPr>
+            <w:tcW w:w="1929" w:type="dxa"/>
+            <w:vAlign w:val="center"/>
+          </w:tcPr>
+          <w:p>
+            <w:pPr>
+              <w:jc w:val="center"/>
+            </w:pPr>
+            <w:r>
               <w:rPr>
                 <w:noProof/>
               </w:rPr>
               <w:drawing>
-                <wp:inline distT="0" distB="0" distL="0" distR="0" wp14:anchorId="1C6D2A77" wp14:editId="2302D0DA">
+                <wp:inline distT="0" distB="0" distL="0" distR="0" wp14:anchorId="2DC651E6" wp14:editId="2C40B448">
                   <wp:extent cx="457200" cy="457200"/>
                   <wp:effectExtent l="0" t="0" r="0" b="0"/>
-                  <wp:docPr id="15" name="Picture 15"/>
+                  <wp:docPr id="19" name="Picture 19"/>
                   <wp:cNvGraphicFramePr>
                     <a:graphicFrameLocks xmlns:a="http://schemas.openxmlformats.org/drawingml/2006/main" noChangeAspect="1"/>
                   </wp:cNvGraphicFramePr>
@@ -3287,65 +3411,22 @@
         </w:tc>
         <w:tc>
           <w:tcPr>
-            <w:tcW w:w="1662" w:type="dxa"/>
-          </w:tcPr>
-          <w:p>
-            <w:pPr>
-              <w:jc w:val="center"/>
-              <w:rPr>
-                <w:noProof/>
-              </w:rPr>
-            </w:pPr>
-          </w:p>
-        </w:tc>
-      </w:tr>
-      <w:tr>
-        <w:trPr>
-          <w:jc w:val="center"/>
-        </w:trPr>
-        <w:tc>
-          <w:tcPr>
-            <w:tcW w:w="1859" w:type="dxa"/>
+            <w:tcW w:w="1898" w:type="dxa"/>
             <w:vAlign w:val="center"/>
           </w:tcPr>
           <w:p>
             <w:pPr>
               <w:jc w:val="center"/>
             </w:pPr>
-          </w:p>
-        </w:tc>
-        <w:tc>
-          <w:tcPr>
-            <w:tcW w:w="2002" w:type="dxa"/>
-            <w:vAlign w:val="center"/>
-          </w:tcPr>
-          <w:p>
-            <w:pPr>
-              <w:jc w:val="center"/>
-            </w:pPr>
-            <w:r>
-              <w:t>7</w:t>
-            </w:r>
-          </w:p>
-        </w:tc>
-        <w:tc>
-          <w:tcPr>
-            <w:tcW w:w="1929" w:type="dxa"/>
-            <w:vAlign w:val="center"/>
-          </w:tcPr>
-          <w:p>
-            <w:pPr>
-              <w:jc w:val="center"/>
-            </w:pPr>
             <w:r>
               <w:rPr>
                 <w:noProof/>
               </w:rPr>
               <w:drawing>
-                <wp:inline distT="0" distB="0" distL="0" distR="0" wp14:anchorId="0B3229CA" wp14:editId="1E79D445">
+                <wp:inline distT="0" distB="0" distL="0" distR="0" wp14:anchorId="1C6D2A77" wp14:editId="2302D0DA">
                   <wp:extent cx="457200" cy="457200"/>
                   <wp:effectExtent l="0" t="0" r="0" b="0"/>
-                  <wp:docPr id="27" name="Picture 27"/>
+                  <wp:docPr id="15" name="Picture 15"/>
                   <wp:cNvGraphicFramePr>
                     <a:graphicFrameLocks xmlns:a="http://schemas.openxmlformats.org/drawingml/2006/main" noChangeAspect="1"/>
                   </wp:cNvGraphicFramePr>
@@ -3381,22 +3462,65 @@
         </w:tc>
         <w:tc>
           <w:tcPr>
-            <w:tcW w:w="1898" w:type="dxa"/>
+            <w:tcW w:w="1662" w:type="dxa"/>
+          </w:tcPr>
+          <w:p>
+            <w:pPr>
+              <w:jc w:val="center"/>
+              <w:rPr>
+                <w:noProof/>
+              </w:rPr>
+            </w:pPr>
+          </w:p>
+        </w:tc>
+      </w:tr>
+      <w:tr>
+        <w:trPr>
+          <w:jc w:val="center"/>
+        </w:trPr>
+        <w:tc>
+          <w:tcPr>
+            <w:tcW w:w="1859" w:type="dxa"/>
             <w:vAlign w:val="center"/>
           </w:tcPr>
           <w:p>
             <w:pPr>
               <w:jc w:val="center"/>
             </w:pPr>
+          </w:p>
+        </w:tc>
+        <w:tc>
+          <w:tcPr>
+            <w:tcW w:w="2002" w:type="dxa"/>
+            <w:vAlign w:val="center"/>
+          </w:tcPr>
+          <w:p>
+            <w:pPr>
+              <w:jc w:val="center"/>
+            </w:pPr>
+            <w:r>
+              <w:t>7</w:t>
+            </w:r>
+          </w:p>
+        </w:tc>
+        <w:tc>
+          <w:tcPr>
+            <w:tcW w:w="1929" w:type="dxa"/>
+            <w:vAlign w:val="center"/>
+          </w:tcPr>
+          <w:p>
+            <w:pPr>
+              <w:jc w:val="center"/>
+            </w:pPr>
             <w:r>
               <w:rPr>
                 <w:noProof/>
               </w:rPr>
               <w:drawing>
-                <wp:inline distT="0" distB="0" distL="0" distR="0" wp14:anchorId="57B5C49E" wp14:editId="7344BEFB">
+                <wp:inline distT="0" distB="0" distL="0" distR="0" wp14:anchorId="0B3229CA" wp14:editId="1E79D445">
                   <wp:extent cx="457200" cy="457200"/>
                   <wp:effectExtent l="0" t="0" r="0" b="0"/>
-                  <wp:docPr id="192" name="Picture 192"/>
+                  <wp:docPr id="27" name="Picture 27"/>
                   <wp:cNvGraphicFramePr>
                     <a:graphicFrameLocks xmlns:a="http://schemas.openxmlformats.org/drawingml/2006/main" noChangeAspect="1"/>
                   </wp:cNvGraphicFramePr>
@@ -3432,43 +3556,7 @@
         </w:tc>
         <w:tc>
           <w:tcPr>
-            <w:tcW w:w="1662" w:type="dxa"/>
-          </w:tcPr>
-          <w:p>
-            <w:pPr>
-              <w:jc w:val="center"/>
-              <w:rPr>
-                <w:noProof/>
-              </w:rPr>
-            </w:pPr>
-            <w:r>
-              <w:rPr>
-                <w:noProof/>
-              </w:rPr>
-              <w:t xml:space="preserve">Can move </w:t>
-            </w:r>
-            <w:r>
-              <w:rPr>
-                <w:noProof/>
-              </w:rPr>
-              <w:t>horizontally</w:t>
-            </w:r>
-            <w:r>
-              <w:rPr>
-                <w:noProof/>
-              </w:rPr>
-              <w:t xml:space="preserve"> 1 space</w:t>
-            </w:r>
-          </w:p>
-        </w:tc>
-      </w:tr>
-      <w:tr>
-        <w:trPr>
-          <w:jc w:val="center"/>
-        </w:trPr>
-        <w:tc>
-          <w:tcPr>
-            <w:tcW w:w="1859" w:type="dxa"/>
+            <w:tcW w:w="1898" w:type="dxa"/>
             <w:vAlign w:val="center"/>
           </w:tcPr>
           <w:p>
@@ -3476,42 +3564,14 @@
               <w:jc w:val="center"/>
             </w:pPr>
             <w:r>
-              <w:t>Queen</w:t>
-            </w:r>
-          </w:p>
-        </w:tc>
-        <w:tc>
-          <w:tcPr>
-            <w:tcW w:w="2002" w:type="dxa"/>
-            <w:vAlign w:val="center"/>
-          </w:tcPr>
-          <w:p>
-            <w:pPr>
-              <w:jc w:val="center"/>
-            </w:pPr>
-            <w:r>
-              <w:t>8</w:t>
-            </w:r>
-          </w:p>
-        </w:tc>
-        <w:tc>
-          <w:tcPr>
-            <w:tcW w:w="1929" w:type="dxa"/>
-            <w:vAlign w:val="center"/>
-          </w:tcPr>
-          <w:p>
-            <w:pPr>
-              <w:jc w:val="center"/>
-            </w:pPr>
-            <w:r>
               <w:rPr>
                 <w:noProof/>
               </w:rPr>
               <w:drawing>
-                <wp:inline distT="0" distB="0" distL="0" distR="0" wp14:anchorId="0ACF5183" wp14:editId="4E76C4FD">
+                <wp:inline distT="0" distB="0" distL="0" distR="0" wp14:anchorId="57B5C49E" wp14:editId="7344BEFB">
                   <wp:extent cx="457200" cy="457200"/>
                   <wp:effectExtent l="0" t="0" r="0" b="0"/>
-                  <wp:docPr id="20" name="Picture 20"/>
+                  <wp:docPr id="192" name="Picture 192"/>
                   <wp:cNvGraphicFramePr>
                     <a:graphicFrameLocks xmlns:a="http://schemas.openxmlformats.org/drawingml/2006/main" noChangeAspect="1"/>
                   </wp:cNvGraphicFramePr>
@@ -3547,7 +3607,43 @@
         </w:tc>
         <w:tc>
           <w:tcPr>
-            <w:tcW w:w="1898" w:type="dxa"/>
+            <w:tcW w:w="1662" w:type="dxa"/>
+          </w:tcPr>
+          <w:p>
+            <w:pPr>
+              <w:jc w:val="center"/>
+              <w:rPr>
+                <w:noProof/>
+              </w:rPr>
+            </w:pPr>
+            <w:r>
+              <w:rPr>
+                <w:noProof/>
+              </w:rPr>
+              <w:t xml:space="preserve">Can move </w:t>
+            </w:r>
+            <w:r>
+              <w:rPr>
+                <w:noProof/>
+              </w:rPr>
+              <w:t>horizontally</w:t>
+            </w:r>
+            <w:r>
+              <w:rPr>
+                <w:noProof/>
+              </w:rPr>
+              <w:t xml:space="preserve"> 1 space</w:t>
+            </w:r>
+          </w:p>
+        </w:tc>
+      </w:tr>
+      <w:tr>
+        <w:trPr>
+          <w:jc w:val="center"/>
+        </w:trPr>
+        <w:tc>
+          <w:tcPr>
+            <w:tcW w:w="1859" w:type="dxa"/>
             <w:vAlign w:val="center"/>
           </w:tcPr>
           <w:p>
@@ -3555,14 +3651,42 @@
               <w:jc w:val="center"/>
             </w:pPr>
             <w:r>
+              <w:t>Queen</w:t>
+            </w:r>
+          </w:p>
+        </w:tc>
+        <w:tc>
+          <w:tcPr>
+            <w:tcW w:w="2002" w:type="dxa"/>
+            <w:vAlign w:val="center"/>
+          </w:tcPr>
+          <w:p>
+            <w:pPr>
+              <w:jc w:val="center"/>
+            </w:pPr>
+            <w:r>
+              <w:t>8</w:t>
+            </w:r>
+          </w:p>
+        </w:tc>
+        <w:tc>
+          <w:tcPr>
+            <w:tcW w:w="1929" w:type="dxa"/>
+            <w:vAlign w:val="center"/>
+          </w:tcPr>
+          <w:p>
+            <w:pPr>
+              <w:jc w:val="center"/>
+            </w:pPr>
+            <w:r>
               <w:rPr>
                 <w:noProof/>
               </w:rPr>
               <w:drawing>
-                <wp:inline distT="0" distB="0" distL="0" distR="0" wp14:anchorId="0CC5426B" wp14:editId="0691CBEE">
+                <wp:inline distT="0" distB="0" distL="0" distR="0" wp14:anchorId="0ACF5183" wp14:editId="4E76C4FD">
                   <wp:extent cx="457200" cy="457200"/>
                   <wp:effectExtent l="0" t="0" r="0" b="0"/>
-                  <wp:docPr id="16" name="Picture 16"/>
+                  <wp:docPr id="20" name="Picture 20"/>
                   <wp:cNvGraphicFramePr>
                     <a:graphicFrameLocks xmlns:a="http://schemas.openxmlformats.org/drawingml/2006/main" noChangeAspect="1"/>
                   </wp:cNvGraphicFramePr>
@@ -3598,65 +3722,22 @@
         </w:tc>
         <w:tc>
           <w:tcPr>
-            <w:tcW w:w="1662" w:type="dxa"/>
-          </w:tcPr>
-          <w:p>
-            <w:pPr>
-              <w:jc w:val="center"/>
-              <w:rPr>
-                <w:noProof/>
-              </w:rPr>
-            </w:pPr>
-          </w:p>
-        </w:tc>
-      </w:tr>
-      <w:tr>
-        <w:trPr>
-          <w:jc w:val="center"/>
-        </w:trPr>
-        <w:tc>
-          <w:tcPr>
-            <w:tcW w:w="1859" w:type="dxa"/>
+            <w:tcW w:w="1898" w:type="dxa"/>
             <w:vAlign w:val="center"/>
           </w:tcPr>
           <w:p>
             <w:pPr>
               <w:jc w:val="center"/>
             </w:pPr>
-          </w:p>
-        </w:tc>
-        <w:tc>
-          <w:tcPr>
-            <w:tcW w:w="2002" w:type="dxa"/>
-            <w:vAlign w:val="center"/>
-          </w:tcPr>
-          <w:p>
-            <w:pPr>
-              <w:jc w:val="center"/>
-            </w:pPr>
-            <w:r>
-              <w:t>10</w:t>
-            </w:r>
-          </w:p>
-        </w:tc>
-        <w:tc>
-          <w:tcPr>
-            <w:tcW w:w="1929" w:type="dxa"/>
-            <w:vAlign w:val="center"/>
-          </w:tcPr>
-          <w:p>
-            <w:pPr>
-              <w:jc w:val="center"/>
-            </w:pPr>
             <w:r>
               <w:rPr>
                 <w:noProof/>
               </w:rPr>
               <w:drawing>
-                <wp:inline distT="0" distB="0" distL="0" distR="0" wp14:anchorId="7A1934B5" wp14:editId="3407FC77">
-                  <wp:extent cx="466725" cy="457200"/>
+                <wp:inline distT="0" distB="0" distL="0" distR="0" wp14:anchorId="0CC5426B" wp14:editId="0691CBEE">
+                  <wp:extent cx="457200" cy="457200"/>
                   <wp:effectExtent l="0" t="0" r="0" b="0"/>
-                  <wp:docPr id="28" name="Picture 28"/>
+                  <wp:docPr id="16" name="Picture 16"/>
                   <wp:cNvGraphicFramePr>
                     <a:graphicFrameLocks xmlns:a="http://schemas.openxmlformats.org/drawingml/2006/main" noChangeAspect="1"/>
                   </wp:cNvGraphicFramePr>
@@ -3676,7 +3757,7 @@
                         <pic:spPr>
                           <a:xfrm>
                             <a:off x="0" y="0"/>
-                            <a:ext cx="466725" cy="457200"/>
+                            <a:ext cx="457200" cy="457200"/>
                           </a:xfrm>
                           <a:prstGeom prst="rect">
                             <a:avLst/>
@@ -3692,22 +3773,65 @@
         </w:tc>
         <w:tc>
           <w:tcPr>
-            <w:tcW w:w="1898" w:type="dxa"/>
+            <w:tcW w:w="1662" w:type="dxa"/>
+          </w:tcPr>
+          <w:p>
+            <w:pPr>
+              <w:jc w:val="center"/>
+              <w:rPr>
+                <w:noProof/>
+              </w:rPr>
+            </w:pPr>
+          </w:p>
+        </w:tc>
+      </w:tr>
+      <w:tr>
+        <w:trPr>
+          <w:jc w:val="center"/>
+        </w:trPr>
+        <w:tc>
+          <w:tcPr>
+            <w:tcW w:w="1859" w:type="dxa"/>
             <w:vAlign w:val="center"/>
           </w:tcPr>
           <w:p>
             <w:pPr>
               <w:jc w:val="center"/>
             </w:pPr>
+          </w:p>
+        </w:tc>
+        <w:tc>
+          <w:tcPr>
+            <w:tcW w:w="2002" w:type="dxa"/>
+            <w:vAlign w:val="center"/>
+          </w:tcPr>
+          <w:p>
+            <w:pPr>
+              <w:jc w:val="center"/>
+            </w:pPr>
+            <w:r>
+              <w:t>10</w:t>
+            </w:r>
+          </w:p>
+        </w:tc>
+        <w:tc>
+          <w:tcPr>
+            <w:tcW w:w="1929" w:type="dxa"/>
+            <w:vAlign w:val="center"/>
+          </w:tcPr>
+          <w:p>
+            <w:pPr>
+              <w:jc w:val="center"/>
+            </w:pPr>
             <w:r>
               <w:rPr>
                 <w:noProof/>
               </w:rPr>
               <w:drawing>
-                <wp:inline distT="0" distB="0" distL="0" distR="0" wp14:anchorId="0A6757B1" wp14:editId="399BE99B">
-                  <wp:extent cx="457200" cy="457200"/>
+                <wp:inline distT="0" distB="0" distL="0" distR="0" wp14:anchorId="7A1934B5" wp14:editId="3407FC77">
+                  <wp:extent cx="466725" cy="457200"/>
                   <wp:effectExtent l="0" t="0" r="0" b="0"/>
-                  <wp:docPr id="198" name="Picture 198"/>
+                  <wp:docPr id="28" name="Picture 28"/>
                   <wp:cNvGraphicFramePr>
                     <a:graphicFrameLocks xmlns:a="http://schemas.openxmlformats.org/drawingml/2006/main" noChangeAspect="1"/>
                   </wp:cNvGraphicFramePr>
@@ -3727,7 +3851,7 @@
                         <pic:spPr>
                           <a:xfrm>
                             <a:off x="0" y="0"/>
-                            <a:ext cx="457200" cy="457200"/>
+                            <a:ext cx="466725" cy="457200"/>
                           </a:xfrm>
                           <a:prstGeom prst="rect">
                             <a:avLst/>
@@ -3743,31 +3867,7 @@
         </w:tc>
         <w:tc>
           <w:tcPr>
-            <w:tcW w:w="1662" w:type="dxa"/>
-          </w:tcPr>
-          <w:p>
-            <w:pPr>
-              <w:jc w:val="center"/>
-              <w:rPr>
-                <w:noProof/>
-              </w:rPr>
-            </w:pPr>
-            <w:r>
-              <w:rPr>
-                <w:noProof/>
-              </w:rPr>
-              <w:t>Can move twice</w:t>
-            </w:r>
-          </w:p>
-        </w:tc>
-      </w:tr>
-      <w:tr>
-        <w:trPr>
-          <w:jc w:val="center"/>
-        </w:trPr>
-        <w:tc>
-          <w:tcPr>
-            <w:tcW w:w="1859" w:type="dxa"/>
+            <w:tcW w:w="1898" w:type="dxa"/>
             <w:vAlign w:val="center"/>
           </w:tcPr>
           <w:p>
@@ -3775,42 +3875,14 @@
               <w:jc w:val="center"/>
             </w:pPr>
             <w:r>
-              <w:t>King</w:t>
-            </w:r>
-          </w:p>
-        </w:tc>
-        <w:tc>
-          <w:tcPr>
-            <w:tcW w:w="2002" w:type="dxa"/>
-            <w:vAlign w:val="center"/>
-          </w:tcPr>
-          <w:p>
-            <w:pPr>
-              <w:jc w:val="center"/>
-            </w:pPr>
-            <w:r>
-              <w:t>No Level</w:t>
-            </w:r>
-          </w:p>
-        </w:tc>
-        <w:tc>
-          <w:tcPr>
-            <w:tcW w:w="1929" w:type="dxa"/>
-            <w:vAlign w:val="center"/>
-          </w:tcPr>
-          <w:p>
-            <w:pPr>
-              <w:jc w:val="center"/>
-            </w:pPr>
-            <w:r>
               <w:rPr>
                 <w:noProof/>
               </w:rPr>
               <w:drawing>
-                <wp:inline distT="0" distB="0" distL="0" distR="0" wp14:anchorId="37892B4F" wp14:editId="244F3564">
+                <wp:inline distT="0" distB="0" distL="0" distR="0" wp14:anchorId="0A6757B1" wp14:editId="399BE99B">
                   <wp:extent cx="457200" cy="457200"/>
                   <wp:effectExtent l="0" t="0" r="0" b="0"/>
-                  <wp:docPr id="21" name="Picture 21"/>
+                  <wp:docPr id="198" name="Picture 198"/>
                   <wp:cNvGraphicFramePr>
                     <a:graphicFrameLocks xmlns:a="http://schemas.openxmlformats.org/drawingml/2006/main" noChangeAspect="1"/>
                   </wp:cNvGraphicFramePr>
@@ -3846,7 +3918,31 @@
         </w:tc>
         <w:tc>
           <w:tcPr>
-            <w:tcW w:w="1898" w:type="dxa"/>
+            <w:tcW w:w="1662" w:type="dxa"/>
+          </w:tcPr>
+          <w:p>
+            <w:pPr>
+              <w:jc w:val="center"/>
+              <w:rPr>
+                <w:noProof/>
+              </w:rPr>
+            </w:pPr>
+            <w:r>
+              <w:rPr>
+                <w:noProof/>
+              </w:rPr>
+              <w:t>Can move twice</w:t>
+            </w:r>
+          </w:p>
+        </w:tc>
+      </w:tr>
+      <w:tr>
+        <w:trPr>
+          <w:jc w:val="center"/>
+        </w:trPr>
+        <w:tc>
+          <w:tcPr>
+            <w:tcW w:w="1859" w:type="dxa"/>
             <w:vAlign w:val="center"/>
           </w:tcPr>
           <w:p>
@@ -3854,14 +3950,42 @@
               <w:jc w:val="center"/>
             </w:pPr>
             <w:r>
+              <w:t>King</w:t>
+            </w:r>
+          </w:p>
+        </w:tc>
+        <w:tc>
+          <w:tcPr>
+            <w:tcW w:w="2002" w:type="dxa"/>
+            <w:vAlign w:val="center"/>
+          </w:tcPr>
+          <w:p>
+            <w:pPr>
+              <w:jc w:val="center"/>
+            </w:pPr>
+            <w:r>
+              <w:t>No Level</w:t>
+            </w:r>
+          </w:p>
+        </w:tc>
+        <w:tc>
+          <w:tcPr>
+            <w:tcW w:w="1929" w:type="dxa"/>
+            <w:vAlign w:val="center"/>
+          </w:tcPr>
+          <w:p>
+            <w:pPr>
+              <w:jc w:val="center"/>
+            </w:pPr>
+            <w:r>
               <w:rPr>
                 <w:noProof/>
               </w:rPr>
               <w:drawing>
-                <wp:inline distT="0" distB="0" distL="0" distR="0" wp14:anchorId="63AF76C5" wp14:editId="5D6C541B">
+                <wp:inline distT="0" distB="0" distL="0" distR="0" wp14:anchorId="37892B4F" wp14:editId="244F3564">
                   <wp:extent cx="457200" cy="457200"/>
                   <wp:effectExtent l="0" t="0" r="0" b="0"/>
-                  <wp:docPr id="18" name="Picture 18"/>
+                  <wp:docPr id="21" name="Picture 21"/>
                   <wp:cNvGraphicFramePr>
                     <a:graphicFrameLocks xmlns:a="http://schemas.openxmlformats.org/drawingml/2006/main" noChangeAspect="1"/>
                   </wp:cNvGraphicFramePr>
@@ -3897,65 +4021,22 @@
         </w:tc>
         <w:tc>
           <w:tcPr>
-            <w:tcW w:w="1662" w:type="dxa"/>
-          </w:tcPr>
-          <w:p>
-            <w:pPr>
-              <w:jc w:val="center"/>
-              <w:rPr>
-                <w:noProof/>
-              </w:rPr>
-            </w:pPr>
-          </w:p>
-        </w:tc>
-      </w:tr>
-      <w:tr>
-        <w:trPr>
-          <w:jc w:val="center"/>
-        </w:trPr>
-        <w:tc>
-          <w:tcPr>
-            <w:tcW w:w="1859" w:type="dxa"/>
+            <w:tcW w:w="1898" w:type="dxa"/>
             <w:vAlign w:val="center"/>
           </w:tcPr>
           <w:p>
             <w:pPr>
               <w:jc w:val="center"/>
             </w:pPr>
-          </w:p>
-        </w:tc>
-        <w:tc>
-          <w:tcPr>
-            <w:tcW w:w="2002" w:type="dxa"/>
-            <w:vAlign w:val="center"/>
-          </w:tcPr>
-          <w:p>
-            <w:pPr>
-              <w:jc w:val="center"/>
-            </w:pPr>
-            <w:r>
-              <w:t>If 3 or more pieces have transformed</w:t>
-            </w:r>
-          </w:p>
-        </w:tc>
-        <w:tc>
-          <w:tcPr>
-            <w:tcW w:w="1929" w:type="dxa"/>
-            <w:vAlign w:val="center"/>
-          </w:tcPr>
-          <w:p>
-            <w:pPr>
-              <w:jc w:val="center"/>
-            </w:pPr>
             <w:r>
               <w:rPr>
                 <w:noProof/>
               </w:rPr>
               <w:drawing>
-                <wp:inline distT="0" distB="0" distL="0" distR="0" wp14:anchorId="4D3431B8" wp14:editId="66644F1C">
+                <wp:inline distT="0" distB="0" distL="0" distR="0" wp14:anchorId="63AF76C5" wp14:editId="5D6C541B">
                   <wp:extent cx="457200" cy="457200"/>
                   <wp:effectExtent l="0" t="0" r="0" b="0"/>
-                  <wp:docPr id="200" name="Picture 200"/>
+                  <wp:docPr id="18" name="Picture 18"/>
                   <wp:cNvGraphicFramePr>
                     <a:graphicFrameLocks xmlns:a="http://schemas.openxmlformats.org/drawingml/2006/main" noChangeAspect="1"/>
                   </wp:cNvGraphicFramePr>
@@ -3991,22 +4072,65 @@
         </w:tc>
         <w:tc>
           <w:tcPr>
-            <w:tcW w:w="1898" w:type="dxa"/>
+            <w:tcW w:w="1662" w:type="dxa"/>
+          </w:tcPr>
+          <w:p>
+            <w:pPr>
+              <w:jc w:val="center"/>
+              <w:rPr>
+                <w:noProof/>
+              </w:rPr>
+            </w:pPr>
+          </w:p>
+        </w:tc>
+      </w:tr>
+      <w:tr>
+        <w:trPr>
+          <w:jc w:val="center"/>
+        </w:trPr>
+        <w:tc>
+          <w:tcPr>
+            <w:tcW w:w="1859" w:type="dxa"/>
             <w:vAlign w:val="center"/>
           </w:tcPr>
           <w:p>
             <w:pPr>
               <w:jc w:val="center"/>
             </w:pPr>
+          </w:p>
+        </w:tc>
+        <w:tc>
+          <w:tcPr>
+            <w:tcW w:w="2002" w:type="dxa"/>
+            <w:vAlign w:val="center"/>
+          </w:tcPr>
+          <w:p>
+            <w:pPr>
+              <w:jc w:val="center"/>
+            </w:pPr>
+            <w:r>
+              <w:t>If 3 or more pieces have transformed</w:t>
+            </w:r>
+          </w:p>
+        </w:tc>
+        <w:tc>
+          <w:tcPr>
+            <w:tcW w:w="1929" w:type="dxa"/>
+            <w:vAlign w:val="center"/>
+          </w:tcPr>
+          <w:p>
+            <w:pPr>
+              <w:jc w:val="center"/>
+            </w:pPr>
             <w:r>
               <w:rPr>
                 <w:noProof/>
               </w:rPr>
               <w:drawing>
-                <wp:inline distT="0" distB="0" distL="0" distR="0" wp14:anchorId="5A5E6DA9" wp14:editId="73A1D717">
+                <wp:inline distT="0" distB="0" distL="0" distR="0" wp14:anchorId="4D3431B8" wp14:editId="66644F1C">
                   <wp:extent cx="457200" cy="457200"/>
                   <wp:effectExtent l="0" t="0" r="0" b="0"/>
-                  <wp:docPr id="201" name="Picture 201"/>
+                  <wp:docPr id="200" name="Picture 200"/>
                   <wp:cNvGraphicFramePr>
                     <a:graphicFrameLocks xmlns:a="http://schemas.openxmlformats.org/drawingml/2006/main" noChangeAspect="1"/>
                   </wp:cNvGraphicFramePr>
@@ -4042,6 +4166,57 @@
         </w:tc>
         <w:tc>
           <w:tcPr>
+            <w:tcW w:w="1898" w:type="dxa"/>
+            <w:vAlign w:val="center"/>
+          </w:tcPr>
+          <w:p>
+            <w:pPr>
+              <w:jc w:val="center"/>
+            </w:pPr>
+            <w:r>
+              <w:rPr>
+                <w:noProof/>
+              </w:rPr>
+              <w:drawing>
+                <wp:inline distT="0" distB="0" distL="0" distR="0" wp14:anchorId="5A5E6DA9" wp14:editId="73A1D717">
+                  <wp:extent cx="457200" cy="457200"/>
+                  <wp:effectExtent l="0" t="0" r="0" b="0"/>
+                  <wp:docPr id="201" name="Picture 201"/>
+                  <wp:cNvGraphicFramePr>
+                    <a:graphicFrameLocks xmlns:a="http://schemas.openxmlformats.org/drawingml/2006/main" noChangeAspect="1"/>
+                  </wp:cNvGraphicFramePr>
+                  <a:graphic xmlns:a="http://schemas.openxmlformats.org/drawingml/2006/main">
+                    <a:graphicData uri="http://schemas.openxmlformats.org/drawingml/2006/picture">
+                      <pic:pic xmlns:pic="http://schemas.openxmlformats.org/drawingml/2006/picture">
+                        <pic:nvPicPr>
+                          <pic:cNvPr id="1" name=""/>
+                          <pic:cNvPicPr/>
+                        </pic:nvPicPr>
+                        <pic:blipFill>
+                          <a:blip r:embed="rId38"/>
+                          <a:stretch>
+                            <a:fillRect/>
+                          </a:stretch>
+                        </pic:blipFill>
+                        <pic:spPr>
+                          <a:xfrm>
+                            <a:off x="0" y="0"/>
+                            <a:ext cx="457200" cy="457200"/>
+                          </a:xfrm>
+                          <a:prstGeom prst="rect">
+                            <a:avLst/>
+                          </a:prstGeom>
+                        </pic:spPr>
+                      </pic:pic>
+                    </a:graphicData>
+                  </a:graphic>
+                </wp:inline>
+              </w:drawing>
+            </w:r>
+          </w:p>
+        </w:tc>
+        <w:tc>
+          <w:tcPr>
             <w:tcW w:w="1662" w:type="dxa"/>
           </w:tcPr>
           <w:p>
@@ -4200,15 +4375,7 @@
       </w:pPr>
       <w:bookmarkStart w:id="11" w:name="_Toc106220814"/>
       <w:r>
-        <w:t xml:space="preserve">Shotgun King </w:t>
-      </w:r>
-      <w:proofErr w:type="gramStart"/>
-      <w:r>
-        <w:t>The</w:t>
-      </w:r>
-      <w:proofErr w:type="gramEnd"/>
-      <w:r>
-        <w:t xml:space="preserve"> Final Checkmate</w:t>
+        <w:t>Shotgun King The Final Checkmate</w:t>
       </w:r>
       <w:bookmarkEnd w:id="11"/>
     </w:p>
@@ -4301,7 +4468,7 @@
                     </pic:cNvPicPr>
                   </pic:nvPicPr>
                   <pic:blipFill>
-                    <a:blip r:embed="rId38">
+                    <a:blip r:embed="rId39">
                       <a:extLst>
                         <a:ext uri="{28A0092B-C50C-407E-A947-70E740481C1C}">
                           <a14:useLocalDpi xmlns:a14="http://schemas.microsoft.com/office/drawing/2010/main" val="0"/>
@@ -4334,8 +4501,8 @@
       </w:r>
     </w:p>
     <w:sectPr>
-      <w:headerReference w:type="default" r:id="rId39"/>
-      <w:footerReference w:type="default" r:id="rId40"/>
+      <w:headerReference w:type="default" r:id="rId40"/>
+      <w:footerReference w:type="default" r:id="rId41"/>
       <w:pgSz w:w="12240" w:h="15840"/>
       <w:pgMar w:top="1440" w:right="1440" w:bottom="1440" w:left="1440" w:header="720" w:footer="720" w:gutter="0"/>
       <w:pgNumType w:start="0"/>
@@ -5785,6 +5952,7 @@
     <w:rsid w:val="00BC1ECB"/>
     <w:rsid w:val="00C97252"/>
     <w:rsid w:val="00D3719A"/>
+    <w:rsid w:val="00D679C3"/>
     <w:rsid w:val="00E32FCF"/>
   </w:rsids>
   <m:mathPr>

</xml_diff>

<commit_message>
Added puzzles + Bot AI rework + Difficulty (#24)
* fixed some movement logic

* Bugfixes to movement and check detection
Fixes #19

* Fixed player being able to move opponent's piece

* Quality of life improvements

* QOL improvements

* Changes for knight's appearance
Closes #27

* Started working on new font

* Added Custom font

* visual fixes

* fixes #25

* Fix movement checks

* Started working on puzzle mode

* minor bugfixes
</commit_message>
<xml_diff>
--- a/Documentation/ChessWar-GDD.docx
+++ b/Documentation/ChessWar-GDD.docx
@@ -471,7 +471,7 @@
       <w:pPr>
         <w:pStyle w:val="Heading1"/>
       </w:pPr>
-      <w:bookmarkStart w:id="0" w:name="_Toc106220803"/>
+      <w:bookmarkStart w:id="0" w:name="_Toc107174714"/>
       <w:r>
         <w:lastRenderedPageBreak/>
         <w:t>Introduction</w:t>
@@ -524,7 +524,7 @@
       <w:pPr>
         <w:pStyle w:val="Heading1"/>
       </w:pPr>
-      <w:bookmarkStart w:id="1" w:name="_Toc106220804"/>
+      <w:bookmarkStart w:id="1" w:name="_Toc107174715"/>
       <w:r>
         <w:lastRenderedPageBreak/>
         <w:t>Revisions</w:t>
@@ -666,6 +666,68 @@
               </w:r>
             </w:hyperlink>
           </w:p>
+        </w:tc>
+      </w:tr>
+      <w:tr>
+        <w:tc>
+          <w:tcPr>
+            <w:tcW w:w="2605" w:type="dxa"/>
+            <w:vAlign w:val="center"/>
+          </w:tcPr>
+          <w:p>
+            <w:r>
+              <w:t>Nuno “Omega Leo” Diogo</w:t>
+            </w:r>
+          </w:p>
+        </w:tc>
+        <w:tc>
+          <w:tcPr>
+            <w:tcW w:w="1800" w:type="dxa"/>
+            <w:vAlign w:val="center"/>
+          </w:tcPr>
+          <w:p>
+            <w:r>
+              <w:t>26</w:t>
+            </w:r>
+            <w:r>
+              <w:rPr>
+                <w:vertAlign w:val="superscript"/>
+              </w:rPr>
+              <w:t>th</w:t>
+            </w:r>
+            <w:r>
+              <w:t xml:space="preserve"> June 2022</w:t>
+            </w:r>
+          </w:p>
+        </w:tc>
+        <w:tc>
+          <w:tcPr>
+            <w:tcW w:w="1290" w:type="dxa"/>
+            <w:vAlign w:val="center"/>
+          </w:tcPr>
+          <w:p>
+            <w:r>
+              <w:t>1.1</w:t>
+            </w:r>
+          </w:p>
+        </w:tc>
+        <w:tc>
+          <w:tcPr>
+            <w:tcW w:w="1935" w:type="dxa"/>
+            <w:vAlign w:val="center"/>
+          </w:tcPr>
+          <w:p>
+            <w:r>
+              <w:t>Added new font</w:t>
+            </w:r>
+          </w:p>
+        </w:tc>
+        <w:tc>
+          <w:tcPr>
+            <w:tcW w:w="1720" w:type="dxa"/>
+            <w:vAlign w:val="center"/>
+          </w:tcPr>
+          <w:p/>
         </w:tc>
       </w:tr>
     </w:tbl>
@@ -734,7 +796,7 @@
           <w:r>
             <w:fldChar w:fldCharType="separate"/>
           </w:r>
-          <w:hyperlink w:anchor="_Toc106220803" w:history="1">
+          <w:hyperlink w:anchor="_Toc107174714" w:history="1">
             <w:r>
               <w:rPr>
                 <w:rStyle w:val="Hyperlink"/>
@@ -761,7 +823,7 @@
                 <w:noProof/>
                 <w:webHidden/>
               </w:rPr>
-              <w:instrText xml:space="preserve"> PAGEREF _Toc106220803 \h </w:instrText>
+              <w:instrText xml:space="preserve"> PAGEREF _Toc107174714 \h </w:instrText>
             </w:r>
             <w:r>
               <w:rPr>
@@ -805,7 +867,7 @@
               <w:sz w:val="22"/>
             </w:rPr>
           </w:pPr>
-          <w:hyperlink w:anchor="_Toc106220804" w:history="1">
+          <w:hyperlink w:anchor="_Toc107174715" w:history="1">
             <w:r>
               <w:rPr>
                 <w:rStyle w:val="Hyperlink"/>
@@ -832,7 +894,7 @@
                 <w:noProof/>
                 <w:webHidden/>
               </w:rPr>
-              <w:instrText xml:space="preserve"> PAGEREF _Toc106220804 \h </w:instrText>
+              <w:instrText xml:space="preserve"> PAGEREF _Toc107174715 \h </w:instrText>
             </w:r>
             <w:r>
               <w:rPr>
@@ -876,7 +938,7 @@
               <w:sz w:val="22"/>
             </w:rPr>
           </w:pPr>
-          <w:hyperlink w:anchor="_Toc106220805" w:history="1">
+          <w:hyperlink w:anchor="_Toc107174716" w:history="1">
             <w:r>
               <w:rPr>
                 <w:rStyle w:val="Hyperlink"/>
@@ -903,7 +965,7 @@
                 <w:noProof/>
                 <w:webHidden/>
               </w:rPr>
-              <w:instrText xml:space="preserve"> PAGEREF _Toc106220805 \h </w:instrText>
+              <w:instrText xml:space="preserve"> PAGEREF _Toc107174716 \h </w:instrText>
             </w:r>
             <w:r>
               <w:rPr>
@@ -947,7 +1009,7 @@
               <w:sz w:val="22"/>
             </w:rPr>
           </w:pPr>
-          <w:hyperlink w:anchor="_Toc106220806" w:history="1">
+          <w:hyperlink w:anchor="_Toc107174717" w:history="1">
             <w:r>
               <w:rPr>
                 <w:rStyle w:val="Hyperlink"/>
@@ -974,7 +1036,7 @@
                 <w:noProof/>
                 <w:webHidden/>
               </w:rPr>
-              <w:instrText xml:space="preserve"> PAGEREF _Toc106220806 \h </w:instrText>
+              <w:instrText xml:space="preserve"> PAGEREF _Toc107174717 \h </w:instrText>
             </w:r>
             <w:r>
               <w:rPr>
@@ -1018,7 +1080,7 @@
               <w:sz w:val="22"/>
             </w:rPr>
           </w:pPr>
-          <w:hyperlink w:anchor="_Toc106220807" w:history="1">
+          <w:hyperlink w:anchor="_Toc107174718" w:history="1">
             <w:r>
               <w:rPr>
                 <w:rStyle w:val="Hyperlink"/>
@@ -1045,7 +1107,7 @@
                 <w:noProof/>
                 <w:webHidden/>
               </w:rPr>
-              <w:instrText xml:space="preserve"> PAGEREF _Toc106220807 \h </w:instrText>
+              <w:instrText xml:space="preserve"> PAGEREF _Toc107174718 \h </w:instrText>
             </w:r>
             <w:r>
               <w:rPr>
@@ -1089,7 +1151,7 @@
               <w:sz w:val="22"/>
             </w:rPr>
           </w:pPr>
-          <w:hyperlink w:anchor="_Toc106220808" w:history="1">
+          <w:hyperlink w:anchor="_Toc107174719" w:history="1">
             <w:r>
               <w:rPr>
                 <w:rStyle w:val="Hyperlink"/>
@@ -1116,7 +1178,7 @@
                 <w:noProof/>
                 <w:webHidden/>
               </w:rPr>
-              <w:instrText xml:space="preserve"> PAGEREF _Toc106220808 \h </w:instrText>
+              <w:instrText xml:space="preserve"> PAGEREF _Toc107174719 \h </w:instrText>
             </w:r>
             <w:r>
               <w:rPr>
@@ -1160,7 +1222,7 @@
               <w:sz w:val="22"/>
             </w:rPr>
           </w:pPr>
-          <w:hyperlink w:anchor="_Toc106220809" w:history="1">
+          <w:hyperlink w:anchor="_Toc107174720" w:history="1">
             <w:r>
               <w:rPr>
                 <w:rStyle w:val="Hyperlink"/>
@@ -1187,7 +1249,7 @@
                 <w:noProof/>
                 <w:webHidden/>
               </w:rPr>
-              <w:instrText xml:space="preserve"> PAGEREF _Toc106220809 \h </w:instrText>
+              <w:instrText xml:space="preserve"> PAGEREF _Toc107174720 \h </w:instrText>
             </w:r>
             <w:r>
               <w:rPr>
@@ -1231,7 +1293,7 @@
               <w:sz w:val="22"/>
             </w:rPr>
           </w:pPr>
-          <w:hyperlink w:anchor="_Toc106220810" w:history="1">
+          <w:hyperlink w:anchor="_Toc107174721" w:history="1">
             <w:r>
               <w:rPr>
                 <w:rStyle w:val="Hyperlink"/>
@@ -1258,7 +1320,7 @@
                 <w:noProof/>
                 <w:webHidden/>
               </w:rPr>
-              <w:instrText xml:space="preserve"> PAGEREF _Toc106220810 \h </w:instrText>
+              <w:instrText xml:space="preserve"> PAGEREF _Toc107174721 \h </w:instrText>
             </w:r>
             <w:r>
               <w:rPr>
@@ -1302,7 +1364,7 @@
               <w:sz w:val="22"/>
             </w:rPr>
           </w:pPr>
-          <w:hyperlink w:anchor="_Toc106220811" w:history="1">
+          <w:hyperlink w:anchor="_Toc107174722" w:history="1">
             <w:r>
               <w:rPr>
                 <w:rStyle w:val="Hyperlink"/>
@@ -1329,7 +1391,7 @@
                 <w:noProof/>
                 <w:webHidden/>
               </w:rPr>
-              <w:instrText xml:space="preserve"> PAGEREF _Toc106220811 \h </w:instrText>
+              <w:instrText xml:space="preserve"> PAGEREF _Toc107174722 \h </w:instrText>
             </w:r>
             <w:r>
               <w:rPr>
@@ -1373,7 +1435,7 @@
               <w:sz w:val="22"/>
             </w:rPr>
           </w:pPr>
-          <w:hyperlink w:anchor="_Toc106220812" w:history="1">
+          <w:hyperlink w:anchor="_Toc107174723" w:history="1">
             <w:r>
               <w:rPr>
                 <w:rStyle w:val="Hyperlink"/>
@@ -1400,7 +1462,7 @@
                 <w:noProof/>
                 <w:webHidden/>
               </w:rPr>
-              <w:instrText xml:space="preserve"> PAGEREF _Toc106220812 \h </w:instrText>
+              <w:instrText xml:space="preserve"> PAGEREF _Toc107174723 \h </w:instrText>
             </w:r>
             <w:r>
               <w:rPr>
@@ -1444,12 +1506,83 @@
               <w:sz w:val="22"/>
             </w:rPr>
           </w:pPr>
-          <w:hyperlink w:anchor="_Toc106220813" w:history="1">
+          <w:hyperlink w:anchor="_Toc107174724" w:history="1">
             <w:r>
               <w:rPr>
                 <w:rStyle w:val="Hyperlink"/>
                 <w:noProof/>
               </w:rPr>
+              <w:t>Controls</w:t>
+            </w:r>
+            <w:r>
+              <w:rPr>
+                <w:noProof/>
+                <w:webHidden/>
+              </w:rPr>
+              <w:tab/>
+            </w:r>
+            <w:r>
+              <w:rPr>
+                <w:noProof/>
+                <w:webHidden/>
+              </w:rPr>
+              <w:fldChar w:fldCharType="begin"/>
+            </w:r>
+            <w:r>
+              <w:rPr>
+                <w:noProof/>
+                <w:webHidden/>
+              </w:rPr>
+              <w:instrText xml:space="preserve"> PAGEREF _Toc107174724 \h </w:instrText>
+            </w:r>
+            <w:r>
+              <w:rPr>
+                <w:noProof/>
+                <w:webHidden/>
+              </w:rPr>
+            </w:r>
+            <w:r>
+              <w:rPr>
+                <w:noProof/>
+                <w:webHidden/>
+              </w:rPr>
+              <w:fldChar w:fldCharType="separate"/>
+            </w:r>
+            <w:r>
+              <w:rPr>
+                <w:noProof/>
+                <w:webHidden/>
+              </w:rPr>
+              <w:t>9</w:t>
+            </w:r>
+            <w:r>
+              <w:rPr>
+                <w:noProof/>
+                <w:webHidden/>
+              </w:rPr>
+              <w:fldChar w:fldCharType="end"/>
+            </w:r>
+          </w:hyperlink>
+        </w:p>
+        <w:p>
+          <w:pPr>
+            <w:pStyle w:val="TOC2"/>
+            <w:tabs>
+              <w:tab w:val="right" w:leader="dot" w:pos="9350"/>
+            </w:tabs>
+            <w:rPr>
+              <w:rFonts w:asciiTheme="minorHAnsi" w:hAnsiTheme="minorHAnsi" w:cstheme="minorBidi"/>
+              <w:noProof/>
+              <w:color w:val="auto"/>
+              <w:sz w:val="22"/>
+            </w:rPr>
+          </w:pPr>
+          <w:hyperlink w:anchor="_Toc107174725" w:history="1">
+            <w:r>
+              <w:rPr>
+                <w:rStyle w:val="Hyperlink"/>
+                <w:noProof/>
+              </w:rPr>
               <w:t>Similar Games</w:t>
             </w:r>
             <w:r>
@@ -1471,7 +1604,7 @@
                 <w:noProof/>
                 <w:webHidden/>
               </w:rPr>
-              <w:instrText xml:space="preserve"> PAGEREF _Toc106220813 \h </w:instrText>
+              <w:instrText xml:space="preserve"> PAGEREF _Toc107174725 \h </w:instrText>
             </w:r>
             <w:r>
               <w:rPr>
@@ -1515,7 +1648,7 @@
               <w:sz w:val="22"/>
             </w:rPr>
           </w:pPr>
-          <w:hyperlink w:anchor="_Toc106220814" w:history="1">
+          <w:hyperlink w:anchor="_Toc107174726" w:history="1">
             <w:r>
               <w:rPr>
                 <w:rStyle w:val="Hyperlink"/>
@@ -1542,7 +1675,7 @@
                 <w:noProof/>
                 <w:webHidden/>
               </w:rPr>
-              <w:instrText xml:space="preserve"> PAGEREF _Toc106220814 \h </w:instrText>
+              <w:instrText xml:space="preserve"> PAGEREF _Toc107174726 \h </w:instrText>
             </w:r>
             <w:r>
               <w:rPr>
@@ -1576,7 +1709,7 @@
         <w:p>
           <w:r>
             <w:rPr>
-              <w:rFonts w:ascii="Cracked Johnnie" w:eastAsiaTheme="minorEastAsia" w:hAnsi="Cracked Johnnie" w:cs="Times New Roman"/>
+              <w:rFonts w:ascii="ChessWar font" w:eastAsiaTheme="minorEastAsia" w:hAnsi="ChessWar font" w:cs="Times New Roman"/>
               <w:color w:val="9252AC"/>
               <w:sz w:val="20"/>
             </w:rPr>
@@ -1600,7 +1733,7 @@
       <w:pPr>
         <w:pStyle w:val="Heading1"/>
       </w:pPr>
-      <w:bookmarkStart w:id="2" w:name="_Toc106220805"/>
+      <w:bookmarkStart w:id="2" w:name="_Toc107174716"/>
       <w:r>
         <w:lastRenderedPageBreak/>
         <w:t>Concept Design</w:t>
@@ -1793,7 +1926,7 @@
       <w:pPr>
         <w:pStyle w:val="Heading1"/>
       </w:pPr>
-      <w:bookmarkStart w:id="3" w:name="_Toc106220806"/>
+      <w:bookmarkStart w:id="3" w:name="_Toc107174717"/>
       <w:r>
         <w:lastRenderedPageBreak/>
         <w:t>Product Design</w:t>
@@ -1805,7 +1938,7 @@
       <w:pPr>
         <w:pStyle w:val="Heading2"/>
       </w:pPr>
-      <w:bookmarkStart w:id="4" w:name="_Toc106220807"/>
+      <w:bookmarkStart w:id="4" w:name="_Toc107174718"/>
       <w:r>
         <w:t>Player Experience and Game POV</w:t>
       </w:r>
@@ -1837,7 +1970,7 @@
       <w:pPr>
         <w:pStyle w:val="Heading2"/>
       </w:pPr>
-      <w:bookmarkStart w:id="5" w:name="_Toc106220808"/>
+      <w:bookmarkStart w:id="5" w:name="_Toc107174719"/>
       <w:r>
         <w:t>Visual and Audio Style</w:t>
       </w:r>
@@ -1855,7 +1988,7 @@
       <w:pPr>
         <w:pStyle w:val="Heading3"/>
       </w:pPr>
-      <w:bookmarkStart w:id="6" w:name="_Toc106220809"/>
+      <w:bookmarkStart w:id="6" w:name="_Toc107174720"/>
       <w:r>
         <w:t>Audio</w:t>
       </w:r>
@@ -2168,7 +2301,7 @@
       <w:pPr>
         <w:pStyle w:val="Heading3"/>
       </w:pPr>
-      <w:bookmarkStart w:id="7" w:name="_Toc106220810"/>
+      <w:bookmarkStart w:id="7" w:name="_Toc107174721"/>
       <w:r>
         <w:lastRenderedPageBreak/>
         <w:t>Concept Art</w:t>
@@ -4341,7 +4474,7 @@
       <w:pPr>
         <w:pStyle w:val="Heading2"/>
       </w:pPr>
-      <w:bookmarkStart w:id="8" w:name="_Toc106220811"/>
+      <w:bookmarkStart w:id="8" w:name="_Toc107174722"/>
       <w:r>
         <w:lastRenderedPageBreak/>
         <w:t>Platform(s), Technology, and Scope</w:t>
@@ -4387,7 +4520,7 @@
       <w:pPr>
         <w:pStyle w:val="Heading2"/>
       </w:pPr>
-      <w:bookmarkStart w:id="9" w:name="_Toc106220812"/>
+      <w:bookmarkStart w:id="9" w:name="_Toc107174723"/>
       <w:r>
         <w:lastRenderedPageBreak/>
         <w:t>Localization</w:t>
@@ -4405,9 +4538,11 @@
       <w:pPr>
         <w:pStyle w:val="Heading2"/>
       </w:pPr>
+      <w:bookmarkStart w:id="10" w:name="_Toc107174724"/>
       <w:r>
         <w:t>Controls</w:t>
       </w:r>
+      <w:bookmarkEnd w:id="10"/>
     </w:p>
     <w:p/>
     <w:p>
@@ -4427,19 +4562,19 @@
       <w:pPr>
         <w:pStyle w:val="Heading2"/>
       </w:pPr>
-      <w:bookmarkStart w:id="10" w:name="_Toc106220813"/>
+      <w:bookmarkStart w:id="11" w:name="_Toc107174725"/>
       <w:r>
         <w:lastRenderedPageBreak/>
         <w:t>Similar Games</w:t>
       </w:r>
-      <w:bookmarkEnd w:id="10"/>
+      <w:bookmarkEnd w:id="11"/>
     </w:p>
     <w:p/>
     <w:p>
       <w:pPr>
         <w:pStyle w:val="Heading3"/>
       </w:pPr>
-      <w:bookmarkStart w:id="11" w:name="_Toc106220814"/>
+      <w:bookmarkStart w:id="12" w:name="_Toc107174726"/>
       <w:r>
         <w:t xml:space="preserve">Shotgun King </w:t>
       </w:r>
@@ -4451,7 +4586,7 @@
       <w:r>
         <w:t xml:space="preserve"> Final Checkmate</w:t>
       </w:r>
-      <w:bookmarkEnd w:id="11"/>
+      <w:bookmarkEnd w:id="12"/>
     </w:p>
     <w:p>
       <w:pPr>
@@ -4920,7 +5055,7 @@
                         <w:sdt>
                           <w:sdtPr>
                             <w:rPr>
-                              <w:rFonts w:ascii="Cracked Johnnie" w:hAnsi="Cracked Johnnie"/>
+                              <w:rFonts w:ascii="ChessWar font" w:hAnsi="ChessWar font"/>
                               <w:caps/>
                               <w:color w:val="FFFFFF" w:themeColor="background1"/>
                             </w:rPr>
@@ -4941,14 +5076,14 @@
                                 </w:tabs>
                                 <w:jc w:val="center"/>
                                 <w:rPr>
-                                  <w:rFonts w:ascii="Cracked Johnnie" w:hAnsi="Cracked Johnnie"/>
+                                  <w:rFonts w:ascii="ChessWar font" w:hAnsi="ChessWar font"/>
                                   <w:caps/>
                                   <w:color w:val="FFFFFF" w:themeColor="background1"/>
                                 </w:rPr>
                               </w:pPr>
                               <w:r>
                                 <w:rPr>
-                                  <w:rFonts w:ascii="Cracked Johnnie" w:hAnsi="Cracked Johnnie"/>
+                                  <w:rFonts w:ascii="ChessWar font" w:hAnsi="ChessWar font"/>
                                   <w:caps/>
                                   <w:color w:val="FFFFFF" w:themeColor="background1"/>
                                 </w:rPr>
@@ -4985,7 +5120,7 @@
                   <w:sdt>
                     <w:sdtPr>
                       <w:rPr>
-                        <w:rFonts w:ascii="Cracked Johnnie" w:hAnsi="Cracked Johnnie"/>
+                        <w:rFonts w:ascii="ChessWar font" w:hAnsi="ChessWar font"/>
                         <w:caps/>
                         <w:color w:val="FFFFFF" w:themeColor="background1"/>
                       </w:rPr>
@@ -5006,14 +5141,14 @@
                           </w:tabs>
                           <w:jc w:val="center"/>
                           <w:rPr>
-                            <w:rFonts w:ascii="Cracked Johnnie" w:hAnsi="Cracked Johnnie"/>
+                            <w:rFonts w:ascii="ChessWar font" w:hAnsi="ChessWar font"/>
                             <w:caps/>
                             <w:color w:val="FFFFFF" w:themeColor="background1"/>
                           </w:rPr>
                         </w:pPr>
                         <w:r>
                           <w:rPr>
-                            <w:rFonts w:ascii="Cracked Johnnie" w:hAnsi="Cracked Johnnie"/>
+                            <w:rFonts w:ascii="ChessWar font" w:hAnsi="ChessWar font"/>
                             <w:caps/>
                             <w:color w:val="FFFFFF" w:themeColor="background1"/>
                           </w:rPr>
@@ -5562,7 +5697,7 @@
     <w:link w:val="Heading1Char"/>
     <w:uiPriority w:val="9"/>
     <w:qFormat/>
-    <w:rsid w:val="00B6337A"/>
+    <w:rsid w:val="00AD0F67"/>
     <w:pPr>
       <w:keepNext/>
       <w:keepLines/>
@@ -5570,7 +5705,7 @@
       <w:outlineLvl w:val="0"/>
     </w:pPr>
     <w:rPr>
-      <w:rFonts w:ascii="Cracked Johnnie" w:eastAsiaTheme="majorEastAsia" w:hAnsi="Cracked Johnnie" w:cstheme="majorBidi"/>
+      <w:rFonts w:ascii="ChessWar font" w:eastAsiaTheme="majorEastAsia" w:hAnsi="ChessWar font" w:cstheme="majorBidi"/>
       <w:color w:val="76428A"/>
       <w:sz w:val="32"/>
       <w:szCs w:val="32"/>
@@ -5584,7 +5719,7 @@
     <w:uiPriority w:val="9"/>
     <w:unhideWhenUsed/>
     <w:qFormat/>
-    <w:rsid w:val="00FC7CC2"/>
+    <w:rsid w:val="001719CE"/>
     <w:pPr>
       <w:keepNext/>
       <w:keepLines/>
@@ -5592,9 +5727,8 @@
       <w:outlineLvl w:val="1"/>
     </w:pPr>
     <w:rPr>
-      <w:rFonts w:ascii="Cracked Johnnie" w:eastAsiaTheme="majorEastAsia" w:hAnsi="Cracked Johnnie" w:cstheme="majorBidi"/>
+      <w:rFonts w:ascii="ChessWar font" w:eastAsiaTheme="majorEastAsia" w:hAnsi="ChessWar font" w:cstheme="majorBidi"/>
       <w:color w:val="9252AC"/>
-      <w:sz w:val="20"/>
       <w:szCs w:val="26"/>
     </w:rPr>
   </w:style>
@@ -5606,7 +5740,7 @@
     <w:uiPriority w:val="9"/>
     <w:unhideWhenUsed/>
     <w:qFormat/>
-    <w:rsid w:val="004F2581"/>
+    <w:rsid w:val="00AD0F67"/>
     <w:pPr>
       <w:keepNext/>
       <w:keepLines/>
@@ -5614,7 +5748,7 @@
       <w:outlineLvl w:val="2"/>
     </w:pPr>
     <w:rPr>
-      <w:rFonts w:ascii="Cracked Johnnie" w:eastAsiaTheme="majorEastAsia" w:hAnsi="Cracked Johnnie" w:cstheme="majorBidi"/>
+      <w:rFonts w:ascii="ChessWar font" w:eastAsiaTheme="majorEastAsia" w:hAnsi="ChessWar font" w:cstheme="majorBidi"/>
       <w:color w:val="C39FD1"/>
       <w:sz w:val="20"/>
       <w:szCs w:val="24"/>
@@ -5675,9 +5809,9 @@
     <w:basedOn w:val="DefaultParagraphFont"/>
     <w:link w:val="Heading1"/>
     <w:uiPriority w:val="9"/>
-    <w:rsid w:val="00B6337A"/>
+    <w:rsid w:val="00AD0F67"/>
     <w:rPr>
-      <w:rFonts w:ascii="Cracked Johnnie" w:eastAsiaTheme="majorEastAsia" w:hAnsi="Cracked Johnnie" w:cstheme="majorBidi"/>
+      <w:rFonts w:ascii="ChessWar font" w:eastAsiaTheme="majorEastAsia" w:hAnsi="ChessWar font" w:cstheme="majorBidi"/>
       <w:color w:val="76428A"/>
       <w:sz w:val="32"/>
       <w:szCs w:val="32"/>
@@ -5769,13 +5903,13 @@
     <w:autoRedefine/>
     <w:uiPriority w:val="39"/>
     <w:unhideWhenUsed/>
-    <w:rsid w:val="009A2C5D"/>
+    <w:rsid w:val="001719CE"/>
     <w:pPr>
       <w:spacing w:after="100"/>
       <w:ind w:left="220"/>
     </w:pPr>
     <w:rPr>
-      <w:rFonts w:ascii="Cracked Johnnie" w:eastAsiaTheme="minorEastAsia" w:hAnsi="Cracked Johnnie" w:cs="Times New Roman"/>
+      <w:rFonts w:ascii="ChessWar font" w:eastAsiaTheme="minorEastAsia" w:hAnsi="ChessWar font" w:cs="Times New Roman"/>
       <w:color w:val="C39FD1"/>
       <w:sz w:val="18"/>
     </w:rPr>
@@ -5787,12 +5921,12 @@
     <w:autoRedefine/>
     <w:uiPriority w:val="39"/>
     <w:unhideWhenUsed/>
-    <w:rsid w:val="009A2C5D"/>
+    <w:rsid w:val="001719CE"/>
     <w:pPr>
       <w:spacing w:after="100"/>
     </w:pPr>
     <w:rPr>
-      <w:rFonts w:ascii="Cracked Johnnie" w:eastAsiaTheme="minorEastAsia" w:hAnsi="Cracked Johnnie" w:cs="Times New Roman"/>
+      <w:rFonts w:ascii="ChessWar font" w:eastAsiaTheme="minorEastAsia" w:hAnsi="ChessWar font" w:cs="Times New Roman"/>
       <w:color w:val="9252AC"/>
       <w:sz w:val="20"/>
     </w:rPr>
@@ -5804,13 +5938,13 @@
     <w:autoRedefine/>
     <w:uiPriority w:val="39"/>
     <w:unhideWhenUsed/>
-    <w:rsid w:val="009A2C5D"/>
+    <w:rsid w:val="001719CE"/>
     <w:pPr>
       <w:spacing w:after="100"/>
       <w:ind w:left="440"/>
     </w:pPr>
     <w:rPr>
-      <w:rFonts w:ascii="Cracked Johnnie" w:eastAsiaTheme="minorEastAsia" w:hAnsi="Cracked Johnnie" w:cs="Times New Roman"/>
+      <w:rFonts w:ascii="ChessWar font" w:eastAsiaTheme="minorEastAsia" w:hAnsi="ChessWar font" w:cs="Times New Roman"/>
       <w:color w:val="C39FD1"/>
       <w:sz w:val="16"/>
     </w:rPr>
@@ -5836,11 +5970,10 @@
     <w:basedOn w:val="DefaultParagraphFont"/>
     <w:link w:val="Heading2"/>
     <w:uiPriority w:val="9"/>
-    <w:rsid w:val="00FC7CC2"/>
+    <w:rsid w:val="001719CE"/>
     <w:rPr>
-      <w:rFonts w:ascii="Cracked Johnnie" w:eastAsiaTheme="majorEastAsia" w:hAnsi="Cracked Johnnie" w:cstheme="majorBidi"/>
+      <w:rFonts w:ascii="ChessWar font" w:eastAsiaTheme="majorEastAsia" w:hAnsi="ChessWar font" w:cstheme="majorBidi"/>
       <w:color w:val="9252AC"/>
-      <w:sz w:val="20"/>
       <w:szCs w:val="26"/>
     </w:rPr>
   </w:style>
@@ -5849,9 +5982,9 @@
     <w:basedOn w:val="DefaultParagraphFont"/>
     <w:link w:val="Heading3"/>
     <w:uiPriority w:val="9"/>
-    <w:rsid w:val="004F2581"/>
+    <w:rsid w:val="00AD0F67"/>
     <w:rPr>
-      <w:rFonts w:ascii="Cracked Johnnie" w:eastAsiaTheme="majorEastAsia" w:hAnsi="Cracked Johnnie" w:cstheme="majorBidi"/>
+      <w:rFonts w:ascii="ChessWar font" w:eastAsiaTheme="majorEastAsia" w:hAnsi="ChessWar font" w:cstheme="majorBidi"/>
       <w:color w:val="C39FD1"/>
       <w:sz w:val="20"/>
       <w:szCs w:val="24"/>
@@ -5986,12 +6119,11 @@
     <w:pitch w:val="variable"/>
     <w:sig w:usb0="E4002EFF" w:usb1="C000247B" w:usb2="00000009" w:usb3="00000000" w:csb0="000001FF" w:csb1="00000000"/>
   </w:font>
-  <w:font w:name="Cracked Johnnie">
-    <w:panose1 w:val="00000400000000000000"/>
+  <w:font w:name="ChessWar font">
     <w:charset w:val="00"/>
     <w:family w:val="auto"/>
     <w:pitch w:val="variable"/>
-    <w:sig w:usb0="00000003" w:usb1="00000000" w:usb2="00000000" w:usb3="00000000" w:csb0="00000001" w:csb1="00000000"/>
+    <w:sig w:usb0="00000003" w:usb1="00000040" w:usb2="00000000" w:usb3="00000000" w:csb0="00000001" w:csb1="00000000"/>
   </w:font>
   <w:font w:name="Calibri Light">
     <w:panose1 w:val="020F0302020204030204"/>
@@ -6021,6 +6153,7 @@
     <w:rsidRoot w:val="007E6AC8"/>
     <w:rsid w:val="00251BB4"/>
     <w:rsid w:val="003F7C7C"/>
+    <w:rsid w:val="0044188F"/>
     <w:rsid w:val="007E6AC8"/>
     <w:rsid w:val="008040AE"/>
     <w:rsid w:val="00877A08"/>

</xml_diff>